<commit_message>
Mostrar info del usuario en widget
</commit_message>
<xml_diff>
--- a/3-Renderizado condicional.docx
+++ b/3-Renderizado condicional.docx
@@ -23,7 +23,7 @@
           <w:bCs/>
           <w:lang w:val="es-MX"/>
         </w:rPr>
-        <w:t xml:space="preserve"> </w:t>
+        <w:t xml:space="preserve"> - </w:t>
       </w:r>
       <w:r>
         <w:rPr>
@@ -31,85 +31,69 @@
           <w:bCs/>
           <w:lang w:val="es-MX"/>
         </w:rPr>
-        <w:t xml:space="preserve">- </w:t>
-      </w:r>
+        <w:t xml:space="preserve">Ejercicio Práctico de Introducción a </w:t>
+      </w:r>
+      <w:proofErr w:type="spellStart"/>
       <w:r>
         <w:rPr>
           <w:b/>
           <w:bCs/>
           <w:lang w:val="es-MX"/>
         </w:rPr>
-        <w:t xml:space="preserve">Ejercicio Práctico de Introducción a </w:t>
-      </w:r>
-      <w:proofErr w:type="spellStart"/>
+        <w:t>Vue</w:t>
+      </w:r>
+      <w:proofErr w:type="spellEnd"/>
       <w:r>
         <w:rPr>
           <w:b/>
           <w:bCs/>
           <w:lang w:val="es-MX"/>
         </w:rPr>
-        <w:t>Vue</w:t>
-      </w:r>
-      <w:proofErr w:type="spellEnd"/>
+        <w:t xml:space="preserve">: </w:t>
+      </w:r>
+      <w:proofErr w:type="spellStart"/>
       <w:r>
         <w:rPr>
           <w:b/>
           <w:bCs/>
           <w:lang w:val="es-MX"/>
         </w:rPr>
-        <w:t>:</w:t>
-      </w:r>
+        <w:t>Renderizado</w:t>
+      </w:r>
+      <w:proofErr w:type="spellEnd"/>
       <w:r>
         <w:rPr>
           <w:b/>
           <w:bCs/>
           <w:lang w:val="es-MX"/>
         </w:rPr>
+        <w:t xml:space="preserve"> Condicional</w:t>
+      </w:r>
+    </w:p>
+    <w:p>
+      <w:pPr>
+        <w:jc w:val="both"/>
+      </w:pPr>
+      <w:r>
+        <w:t xml:space="preserve">Primero podemos consultar la página oficial sobre </w:t>
+      </w:r>
+      <w:proofErr w:type="spellStart"/>
+      <w:r>
+        <w:t>conditional</w:t>
+      </w:r>
+      <w:proofErr w:type="spellEnd"/>
+      <w:r>
         <w:t xml:space="preserve"> </w:t>
       </w:r>
       <w:proofErr w:type="spellStart"/>
       <w:r>
-        <w:rPr>
-          <w:b/>
-          <w:bCs/>
-          <w:lang w:val="es-MX"/>
-        </w:rPr>
-        <w:t>Renderizado</w:t>
-      </w:r>
-      <w:proofErr w:type="spellEnd"/>
-      <w:r>
-        <w:rPr>
-          <w:b/>
-          <w:bCs/>
-          <w:lang w:val="es-MX"/>
-        </w:rPr>
-        <w:t xml:space="preserve"> Condicional</w:t>
-      </w:r>
-    </w:p>
-    <w:p>
-      <w:pPr>
-        <w:jc w:val="both"/>
-      </w:pPr>
-      <w:r>
-        <w:t xml:space="preserve">Primero podemos consultar la página oficial sobre </w:t>
-      </w:r>
-      <w:proofErr w:type="spellStart"/>
-      <w:r>
-        <w:t>conditional</w:t>
-      </w:r>
-      <w:proofErr w:type="spellEnd"/>
-      <w:r>
-        <w:t xml:space="preserve"> </w:t>
-      </w:r>
-      <w:proofErr w:type="spellStart"/>
-      <w:r>
         <w:t>rendering</w:t>
       </w:r>
       <w:proofErr w:type="spellEnd"/>
       <w:r>
         <w:t xml:space="preserve"> en </w:t>
       </w:r>
-      <w:hyperlink r:id="rId5" w:history="1">
+      <w:hyperlink r:id="rId6" w:anchor="conditional-rendering" w:history="1">
         <w:r>
           <w:rPr>
             <w:rStyle w:val="Hipervnculo"/>
@@ -123,82 +107,15 @@
         <w:jc w:val="both"/>
       </w:pPr>
       <w:r>
+        <w:rPr>
+          <w:noProof/>
+          <w:lang w:eastAsia="es-CO"/>
+        </w:rPr>
         <w:drawing>
           <wp:inline distT="0" distB="0" distL="0" distR="0" wp14:anchorId="36C337B0" wp14:editId="702985D6">
             <wp:extent cx="1939332" cy="1525021"/>
             <wp:effectExtent l="0" t="0" r="3810" b="0"/>
             <wp:docPr id="1" name="Imagen 1"/>
-            <wp:cNvGraphicFramePr>
-              <a:graphicFrameLocks xmlns:a="http://schemas.openxmlformats.org/drawingml/2006/main" noChangeAspect="1"/>
-            </wp:cNvGraphicFramePr>
-            <a:graphic xmlns:a="http://schemas.openxmlformats.org/drawingml/2006/main">
-              <a:graphicData uri="http://schemas.openxmlformats.org/drawingml/2006/picture">
-                <pic:pic xmlns:pic="http://schemas.openxmlformats.org/drawingml/2006/picture">
-                  <pic:nvPicPr>
-                    <pic:cNvPr id="1" name=""/>
-                    <pic:cNvPicPr/>
-                  </pic:nvPicPr>
-                  <pic:blipFill>
-                    <a:blip r:embed="rId6"/>
-                    <a:stretch>
-                      <a:fillRect/>
-                    </a:stretch>
-                  </pic:blipFill>
-                  <pic:spPr>
-                    <a:xfrm>
-                      <a:off x="0" y="0"/>
-                      <a:ext cx="1963226" cy="1543811"/>
-                    </a:xfrm>
-                    <a:prstGeom prst="rect">
-                      <a:avLst/>
-                    </a:prstGeom>
-                  </pic:spPr>
-                </pic:pic>
-              </a:graphicData>
-            </a:graphic>
-          </wp:inline>
-        </w:drawing>
-      </w:r>
-    </w:p>
-    <w:p>
-      <w:pPr>
-        <w:jc w:val="both"/>
-      </w:pPr>
-      <w:r>
-        <w:t xml:space="preserve">Estas directivas nos permiten decirle a </w:t>
-      </w:r>
-      <w:proofErr w:type="spellStart"/>
-      <w:r>
-        <w:t>vue</w:t>
-      </w:r>
-      <w:proofErr w:type="spellEnd"/>
-      <w:r>
-        <w:t xml:space="preserve"> que muestre u oculte contenido de acuerdo a una condición. En nuestro caso la condición es que obtengamos algún resultado. Siga estos pasos:</w:t>
-      </w:r>
-    </w:p>
-    <w:p>
-      <w:pPr>
-        <w:pStyle w:val="Prrafodelista"/>
-        <w:numPr>
-          <w:ilvl w:val="0"/>
-          <w:numId w:val="1"/>
-        </w:numPr>
-        <w:jc w:val="both"/>
-      </w:pPr>
-      <w:r>
-        <w:t>Digite el código de widget proporcionado en el material de apoyo.</w:t>
-      </w:r>
-    </w:p>
-    <w:p>
-      <w:pPr>
-        <w:jc w:val="both"/>
-      </w:pPr>
-      <w:r>
-        <w:drawing>
-          <wp:inline distT="0" distB="0" distL="0" distR="0" wp14:anchorId="2EB74405" wp14:editId="5548BFD3">
-            <wp:extent cx="4767056" cy="1436914"/>
-            <wp:effectExtent l="0" t="0" r="0" b="0"/>
-            <wp:docPr id="2" name="Imagen 2"/>
             <wp:cNvGraphicFramePr>
               <a:graphicFrameLocks xmlns:a="http://schemas.openxmlformats.org/drawingml/2006/main" noChangeAspect="1"/>
             </wp:cNvGraphicFramePr>
@@ -218,7 +135,7 @@
                   <pic:spPr>
                     <a:xfrm>
                       <a:off x="0" y="0"/>
-                      <a:ext cx="4805505" cy="1448503"/>
+                      <a:ext cx="1963226" cy="1543811"/>
                     </a:xfrm>
                     <a:prstGeom prst="rect">
                       <a:avLst/>
@@ -233,6 +150,22 @@
     </w:p>
     <w:p>
       <w:pPr>
+        <w:jc w:val="both"/>
+      </w:pPr>
+      <w:r>
+        <w:t xml:space="preserve">Estas directivas nos permiten decirle a </w:t>
+      </w:r>
+      <w:proofErr w:type="spellStart"/>
+      <w:r>
+        <w:t>vue</w:t>
+      </w:r>
+      <w:proofErr w:type="spellEnd"/>
+      <w:r>
+        <w:t xml:space="preserve"> que muestre u oculte contenido de acuerdo a una condición. En nuestro caso la condición es que obtengamos algún resultado. Siga estos pasos:</w:t>
+      </w:r>
+    </w:p>
+    <w:p>
+      <w:pPr>
         <w:pStyle w:val="Prrafodelista"/>
         <w:numPr>
           <w:ilvl w:val="0"/>
@@ -241,27 +174,23 @@
         <w:jc w:val="both"/>
       </w:pPr>
       <w:r>
-        <w:t>Luego en el div colocamos la condición con v-</w:t>
-      </w:r>
-      <w:proofErr w:type="spellStart"/>
-      <w:r>
-        <w:t>if</w:t>
-      </w:r>
-      <w:proofErr w:type="spellEnd"/>
-      <w:r>
-        <w:t>:</w:t>
-      </w:r>
-    </w:p>
-    <w:p>
-      <w:pPr>
-        <w:jc w:val="both"/>
-      </w:pPr>
-      <w:r>
+        <w:t>Digite el código de widget proporcionado en el material de apoyo.</w:t>
+      </w:r>
+    </w:p>
+    <w:p>
+      <w:pPr>
+        <w:jc w:val="both"/>
+      </w:pPr>
+      <w:r>
+        <w:rPr>
+          <w:noProof/>
+          <w:lang w:eastAsia="es-CO"/>
+        </w:rPr>
         <w:drawing>
-          <wp:inline distT="0" distB="0" distL="0" distR="0" wp14:anchorId="1E8654FD" wp14:editId="4BBF8DB6">
-            <wp:extent cx="3788228" cy="642449"/>
-            <wp:effectExtent l="0" t="0" r="3175" b="5715"/>
-            <wp:docPr id="3" name="Imagen 3"/>
+          <wp:inline distT="0" distB="0" distL="0" distR="0" wp14:anchorId="2EB74405" wp14:editId="5548BFD3">
+            <wp:extent cx="4767056" cy="1436914"/>
+            <wp:effectExtent l="0" t="0" r="0" b="0"/>
+            <wp:docPr id="2" name="Imagen 2"/>
             <wp:cNvGraphicFramePr>
               <a:graphicFrameLocks xmlns:a="http://schemas.openxmlformats.org/drawingml/2006/main" noChangeAspect="1"/>
             </wp:cNvGraphicFramePr>
@@ -281,7 +210,7 @@
                   <pic:spPr>
                     <a:xfrm>
                       <a:off x="0" y="0"/>
-                      <a:ext cx="3830596" cy="649634"/>
+                      <a:ext cx="4805505" cy="1448503"/>
                     </a:xfrm>
                     <a:prstGeom prst="rect">
                       <a:avLst/>
@@ -304,20 +233,31 @@
         <w:jc w:val="both"/>
       </w:pPr>
       <w:r>
-        <w:t>Veremos que sale un error en consola:</w:t>
-      </w:r>
-    </w:p>
-    <w:p>
-      <w:pPr>
-        <w:ind w:left="360"/>
-        <w:jc w:val="both"/>
-      </w:pPr>
-      <w:r>
+        <w:t>Luego en el div colocamos la condición con v-</w:t>
+      </w:r>
+      <w:proofErr w:type="spellStart"/>
+      <w:r>
+        <w:t>if</w:t>
+      </w:r>
+      <w:proofErr w:type="spellEnd"/>
+      <w:r>
+        <w:t>:</w:t>
+      </w:r>
+    </w:p>
+    <w:p>
+      <w:pPr>
+        <w:jc w:val="both"/>
+      </w:pPr>
+      <w:r>
+        <w:rPr>
+          <w:noProof/>
+          <w:lang w:eastAsia="es-CO"/>
+        </w:rPr>
         <w:drawing>
-          <wp:inline distT="0" distB="0" distL="0" distR="0" wp14:anchorId="4F0853BA" wp14:editId="78E0535F">
-            <wp:extent cx="3711039" cy="1043730"/>
-            <wp:effectExtent l="0" t="0" r="3810" b="4445"/>
-            <wp:docPr id="4" name="Imagen 4"/>
+          <wp:inline distT="0" distB="0" distL="0" distR="0" wp14:anchorId="1E8654FD" wp14:editId="4BBF8DB6">
+            <wp:extent cx="3788228" cy="642449"/>
+            <wp:effectExtent l="0" t="0" r="3175" b="5715"/>
+            <wp:docPr id="3" name="Imagen 3"/>
             <wp:cNvGraphicFramePr>
               <a:graphicFrameLocks xmlns:a="http://schemas.openxmlformats.org/drawingml/2006/main" noChangeAspect="1"/>
             </wp:cNvGraphicFramePr>
@@ -337,7 +277,7 @@
                   <pic:spPr>
                     <a:xfrm>
                       <a:off x="0" y="0"/>
-                      <a:ext cx="3723229" cy="1047158"/>
+                      <a:ext cx="3830596" cy="649634"/>
                     </a:xfrm>
                     <a:prstGeom prst="rect">
                       <a:avLst/>
@@ -360,55 +300,24 @@
         <w:jc w:val="both"/>
       </w:pPr>
       <w:r>
-        <w:t xml:space="preserve">Si vamos a la instancia no encontramos nada de </w:t>
-      </w:r>
-      <w:proofErr w:type="spellStart"/>
-      <w:r>
-        <w:t>result</w:t>
-      </w:r>
-      <w:proofErr w:type="spellEnd"/>
-      <w:r>
-        <w:t>. Por eso el error.</w:t>
-      </w:r>
-    </w:p>
-    <w:p>
-      <w:pPr>
-        <w:pStyle w:val="Prrafodelista"/>
-        <w:jc w:val="both"/>
-      </w:pPr>
-    </w:p>
-    <w:p>
-      <w:pPr>
-        <w:pStyle w:val="Prrafodelista"/>
-        <w:numPr>
-          <w:ilvl w:val="0"/>
-          <w:numId w:val="1"/>
-        </w:numPr>
-        <w:jc w:val="both"/>
-      </w:pPr>
-      <w:r>
-        <w:t xml:space="preserve">Definimos ese </w:t>
-      </w:r>
-      <w:proofErr w:type="spellStart"/>
-      <w:r>
-        <w:t>result</w:t>
-      </w:r>
-      <w:proofErr w:type="spellEnd"/>
-      <w:r>
-        <w:t xml:space="preserve"> en la instancia para inicie como nulo y que cuando se haga una búsqueda se vuelva verdadero. Esto iría por ahora en los métodos:</w:t>
-      </w:r>
-    </w:p>
-    <w:p>
-      <w:pPr>
-        <w:jc w:val="both"/>
-      </w:pPr>
-      <w:r>
-        <w:lastRenderedPageBreak/>
+        <w:t>Veremos que sale un error en consola:</w:t>
+      </w:r>
+    </w:p>
+    <w:p>
+      <w:pPr>
+        <w:ind w:left="360"/>
+        <w:jc w:val="both"/>
+      </w:pPr>
+      <w:r>
+        <w:rPr>
+          <w:noProof/>
+          <w:lang w:eastAsia="es-CO"/>
+        </w:rPr>
         <w:drawing>
-          <wp:inline distT="0" distB="0" distL="0" distR="0" wp14:anchorId="41949FB3" wp14:editId="33841136">
-            <wp:extent cx="3638255" cy="2582883"/>
-            <wp:effectExtent l="0" t="0" r="635" b="8255"/>
-            <wp:docPr id="5" name="Imagen 5"/>
+          <wp:inline distT="0" distB="0" distL="0" distR="0" wp14:anchorId="4F0853BA" wp14:editId="78E0535F">
+            <wp:extent cx="3711039" cy="1043730"/>
+            <wp:effectExtent l="0" t="0" r="3810" b="4445"/>
+            <wp:docPr id="4" name="Imagen 4"/>
             <wp:cNvGraphicFramePr>
               <a:graphicFrameLocks xmlns:a="http://schemas.openxmlformats.org/drawingml/2006/main" noChangeAspect="1"/>
             </wp:cNvGraphicFramePr>
@@ -428,7 +337,7 @@
                   <pic:spPr>
                     <a:xfrm>
                       <a:off x="0" y="0"/>
-                      <a:ext cx="3646095" cy="2588449"/>
+                      <a:ext cx="3723229" cy="1047158"/>
                     </a:xfrm>
                     <a:prstGeom prst="rect">
                       <a:avLst/>
@@ -451,68 +360,59 @@
         <w:jc w:val="both"/>
       </w:pPr>
       <w:r>
-        <w:t xml:space="preserve">Podemos comprobar que funciona en el navegador y verificar la reactividad con el </w:t>
-      </w:r>
-      <w:proofErr w:type="spellStart"/>
-      <w:r>
-        <w:t>plugin</w:t>
-      </w:r>
-      <w:proofErr w:type="spellEnd"/>
-      <w:r>
-        <w:t xml:space="preserve"> de </w:t>
-      </w:r>
-      <w:proofErr w:type="spellStart"/>
-      <w:r>
-        <w:t>Vue</w:t>
-      </w:r>
-      <w:proofErr w:type="spellEnd"/>
-      <w:r>
-        <w:t xml:space="preserve"> (es necesario </w:t>
-      </w:r>
-      <w:proofErr w:type="spellStart"/>
-      <w:r>
-        <w:t>forece</w:t>
-      </w:r>
-      <w:proofErr w:type="spellEnd"/>
-      <w:r>
-        <w:t xml:space="preserve"> </w:t>
-      </w:r>
-      <w:proofErr w:type="spellStart"/>
-      <w:r>
-        <w:t>refresh</w:t>
-      </w:r>
-      <w:proofErr w:type="spellEnd"/>
-      <w:r>
-        <w:t xml:space="preserve">). Luego en el mismo </w:t>
-      </w:r>
-      <w:proofErr w:type="spellStart"/>
-      <w:r>
-        <w:t>plugin</w:t>
-      </w:r>
-      <w:proofErr w:type="spellEnd"/>
-      <w:r>
-        <w:t xml:space="preserve"> podemos intercambiar entre true y </w:t>
-      </w:r>
-      <w:proofErr w:type="spellStart"/>
-      <w:r>
-        <w:t>falase</w:t>
-      </w:r>
-      <w:proofErr w:type="spellEnd"/>
-      <w:r>
-        <w:t>:</w:t>
-      </w:r>
-    </w:p>
-    <w:p>
-      <w:pPr>
-        <w:ind w:left="360"/>
-        <w:jc w:val="both"/>
-      </w:pPr>
-      <w:r>
+        <w:t xml:space="preserve">Si vamos a la instancia no encontramos nada de </w:t>
+      </w:r>
+      <w:proofErr w:type="spellStart"/>
+      <w:r>
+        <w:t>result</w:t>
+      </w:r>
+      <w:proofErr w:type="spellEnd"/>
+      <w:r>
+        <w:t>. Por eso el error.</w:t>
+      </w:r>
+    </w:p>
+    <w:p>
+      <w:pPr>
+        <w:pStyle w:val="Prrafodelista"/>
+        <w:jc w:val="both"/>
+      </w:pPr>
+    </w:p>
+    <w:p>
+      <w:pPr>
+        <w:pStyle w:val="Prrafodelista"/>
+        <w:numPr>
+          <w:ilvl w:val="0"/>
+          <w:numId w:val="1"/>
+        </w:numPr>
+        <w:jc w:val="both"/>
+      </w:pPr>
+      <w:r>
+        <w:t xml:space="preserve">Definimos ese </w:t>
+      </w:r>
+      <w:proofErr w:type="spellStart"/>
+      <w:r>
+        <w:t>result</w:t>
+      </w:r>
+      <w:proofErr w:type="spellEnd"/>
+      <w:r>
+        <w:t xml:space="preserve"> en la instancia para inicie como nulo y que cuando se haga una búsqueda se vuelva verdadero. Esto iría por ahora en los métodos:</w:t>
+      </w:r>
+    </w:p>
+    <w:p>
+      <w:pPr>
+        <w:jc w:val="both"/>
+      </w:pPr>
+      <w:r>
+        <w:rPr>
+          <w:noProof/>
+          <w:lang w:eastAsia="es-CO"/>
+        </w:rPr>
+        <w:lastRenderedPageBreak/>
         <w:drawing>
-          <wp:inline distT="0" distB="0" distL="0" distR="0" wp14:anchorId="71BA582F" wp14:editId="69891443">
-            <wp:extent cx="3722914" cy="2244363"/>
-            <wp:effectExtent l="0" t="0" r="0" b="3810"/>
-            <wp:docPr id="6" name="Imagen 6"/>
+          <wp:inline distT="0" distB="0" distL="0" distR="0" wp14:anchorId="41949FB3" wp14:editId="33841136">
+            <wp:extent cx="3638255" cy="2582883"/>
+            <wp:effectExtent l="0" t="0" r="635" b="8255"/>
+            <wp:docPr id="5" name="Imagen 5"/>
             <wp:cNvGraphicFramePr>
               <a:graphicFrameLocks xmlns:a="http://schemas.openxmlformats.org/drawingml/2006/main" noChangeAspect="1"/>
             </wp:cNvGraphicFramePr>
@@ -532,7 +432,7 @@
                   <pic:spPr>
                     <a:xfrm>
                       <a:off x="0" y="0"/>
-                      <a:ext cx="3752115" cy="2261967"/>
+                      <a:ext cx="3646095" cy="2588449"/>
                     </a:xfrm>
                     <a:prstGeom prst="rect">
                       <a:avLst/>
@@ -555,42 +455,15 @@
         <w:jc w:val="both"/>
       </w:pPr>
       <w:r>
-        <w:t>Es de tener en cuenta que es más recomendable usar v-show que v-</w:t>
-      </w:r>
-      <w:proofErr w:type="spellStart"/>
-      <w:r>
-        <w:t>if</w:t>
-      </w:r>
-      <w:proofErr w:type="spellEnd"/>
-      <w:r>
-        <w:t>, ya que v-</w:t>
-      </w:r>
-      <w:proofErr w:type="spellStart"/>
-      <w:r>
-        <w:t>if</w:t>
-      </w:r>
-      <w:proofErr w:type="spellEnd"/>
-      <w:r>
-        <w:t xml:space="preserve"> consume más recursos, </w:t>
-      </w:r>
-      <w:proofErr w:type="spellStart"/>
-      <w:r>
-        <w:t>renderiza</w:t>
-      </w:r>
-      <w:proofErr w:type="spellEnd"/>
-      <w:r>
-        <w:t xml:space="preserve"> y luego re </w:t>
-      </w:r>
-      <w:proofErr w:type="spellStart"/>
-      <w:r>
-        <w:t>renderiza</w:t>
-      </w:r>
-      <w:proofErr w:type="spellEnd"/>
-      <w:r>
-        <w:t xml:space="preserve"> (nuevamente) la información. En v-show, la información que se desea mostrar y ocultar cada vez, sigue dentro del DOM cuando usamos la opción de I</w:t>
-      </w:r>
-      <w:r>
-        <w:t xml:space="preserve">nspeccionar en el código, en Elementos, y vamos intercambiando entre true y false en el </w:t>
+        <w:t xml:space="preserve">Podemos comprobar que funciona en el navegador y verificar la reactividad con el </w:t>
+      </w:r>
+      <w:proofErr w:type="spellStart"/>
+      <w:r>
+        <w:t>plugin</w:t>
+      </w:r>
+      <w:proofErr w:type="spellEnd"/>
+      <w:r>
+        <w:t xml:space="preserve"> de </w:t>
       </w:r>
       <w:proofErr w:type="spellStart"/>
       <w:r>
@@ -598,13 +471,40 @@
       </w:r>
       <w:proofErr w:type="spellEnd"/>
       <w:r>
+        <w:t xml:space="preserve"> (es necesario </w:t>
+      </w:r>
+      <w:proofErr w:type="spellStart"/>
+      <w:r>
+        <w:t>forece</w:t>
+      </w:r>
+      <w:proofErr w:type="spellEnd"/>
+      <w:r>
         <w:t xml:space="preserve"> </w:t>
       </w:r>
       <w:proofErr w:type="spellStart"/>
       <w:r>
-        <w:t>Devtools</w:t>
-      </w:r>
-      <w:proofErr w:type="spellEnd"/>
+        <w:t>refresh</w:t>
+      </w:r>
+      <w:proofErr w:type="spellEnd"/>
+      <w:r>
+        <w:t xml:space="preserve">). Luego en el mismo </w:t>
+      </w:r>
+      <w:proofErr w:type="spellStart"/>
+      <w:r>
+        <w:t>plugin</w:t>
+      </w:r>
+      <w:proofErr w:type="spellEnd"/>
+      <w:r>
+        <w:t xml:space="preserve"> podemos intercambiar entre true y </w:t>
+      </w:r>
+      <w:proofErr w:type="spellStart"/>
+      <w:r>
+        <w:t>falase</w:t>
+      </w:r>
+      <w:proofErr w:type="spellEnd"/>
+      <w:r>
+        <w:t>:</w:t>
+      </w:r>
     </w:p>
     <w:p>
       <w:pPr>
@@ -612,11 +512,15 @@
         <w:jc w:val="both"/>
       </w:pPr>
       <w:r>
+        <w:rPr>
+          <w:noProof/>
+          <w:lang w:eastAsia="es-CO"/>
+        </w:rPr>
         <w:drawing>
-          <wp:inline distT="0" distB="0" distL="0" distR="0" wp14:anchorId="4F4AF9EF" wp14:editId="24100BF9">
-            <wp:extent cx="2832265" cy="885631"/>
-            <wp:effectExtent l="0" t="0" r="6350" b="0"/>
-            <wp:docPr id="7" name="Imagen 7"/>
+          <wp:inline distT="0" distB="0" distL="0" distR="0" wp14:anchorId="71BA582F" wp14:editId="69891443">
+            <wp:extent cx="3722914" cy="2244363"/>
+            <wp:effectExtent l="0" t="0" r="0" b="3810"/>
+            <wp:docPr id="6" name="Imagen 6"/>
             <wp:cNvGraphicFramePr>
               <a:graphicFrameLocks xmlns:a="http://schemas.openxmlformats.org/drawingml/2006/main" noChangeAspect="1"/>
             </wp:cNvGraphicFramePr>
@@ -636,7 +540,7 @@
                   <pic:spPr>
                     <a:xfrm>
                       <a:off x="0" y="0"/>
-                      <a:ext cx="2840722" cy="888275"/>
+                      <a:ext cx="3752115" cy="2261967"/>
                     </a:xfrm>
                     <a:prstGeom prst="rect">
                       <a:avLst/>
@@ -651,16 +555,80 @@
     </w:p>
     <w:p>
       <w:pPr>
+        <w:pStyle w:val="Prrafodelista"/>
+        <w:numPr>
+          <w:ilvl w:val="0"/>
+          <w:numId w:val="1"/>
+        </w:numPr>
+        <w:jc w:val="both"/>
+      </w:pPr>
+      <w:r>
+        <w:t>Es de tener en cuenta que es más recomendable usar v-show que v-</w:t>
+      </w:r>
+      <w:proofErr w:type="spellStart"/>
+      <w:r>
+        <w:t>if</w:t>
+      </w:r>
+      <w:proofErr w:type="spellEnd"/>
+      <w:r>
+        <w:t>, ya que v-</w:t>
+      </w:r>
+      <w:proofErr w:type="spellStart"/>
+      <w:r>
+        <w:t>if</w:t>
+      </w:r>
+      <w:proofErr w:type="spellEnd"/>
+      <w:r>
+        <w:t xml:space="preserve"> consume más recursos, </w:t>
+      </w:r>
+      <w:proofErr w:type="spellStart"/>
+      <w:r>
+        <w:t>renderiza</w:t>
+      </w:r>
+      <w:proofErr w:type="spellEnd"/>
+      <w:r>
+        <w:t xml:space="preserve"> y luego re </w:t>
+      </w:r>
+      <w:proofErr w:type="spellStart"/>
+      <w:r>
+        <w:t>renderiza</w:t>
+      </w:r>
+      <w:proofErr w:type="spellEnd"/>
+      <w:r>
+        <w:t xml:space="preserve"> (nuevamente) la información. En v-show, la información que se desea mostrar y ocultar cada vez, sigue dentro del DOM cuando usamos la opción de I</w:t>
+      </w:r>
+      <w:r>
+        <w:t xml:space="preserve">nspeccionar en el código, en Elementos, y vamos intercambiando entre true y false en el </w:t>
+      </w:r>
+      <w:proofErr w:type="spellStart"/>
+      <w:r>
+        <w:t>Vue</w:t>
+      </w:r>
+      <w:proofErr w:type="spellEnd"/>
+      <w:r>
+        <w:t xml:space="preserve"> </w:t>
+      </w:r>
+      <w:proofErr w:type="spellStart"/>
+      <w:r>
+        <w:t>Devtools</w:t>
+      </w:r>
+      <w:proofErr w:type="spellEnd"/>
+    </w:p>
+    <w:p>
+      <w:pPr>
         <w:ind w:left="360"/>
         <w:jc w:val="both"/>
       </w:pPr>
       <w:r>
-        <w:lastRenderedPageBreak/>
+        <w:rPr>
+          <w:noProof/>
+          <w:lang w:eastAsia="es-CO"/>
+        </w:rPr>
         <w:drawing>
-          <wp:inline distT="0" distB="0" distL="0" distR="0" wp14:anchorId="103B285F" wp14:editId="34E4BC50">
-            <wp:extent cx="3604161" cy="2012920"/>
-            <wp:effectExtent l="0" t="0" r="0" b="6985"/>
-            <wp:docPr id="8" name="Imagen 8"/>
+          <wp:inline distT="0" distB="0" distL="0" distR="0" wp14:anchorId="4F4AF9EF" wp14:editId="24100BF9">
+            <wp:extent cx="2832265" cy="885631"/>
+            <wp:effectExtent l="0" t="0" r="6350" b="0"/>
+            <wp:docPr id="7" name="Imagen 7"/>
             <wp:cNvGraphicFramePr>
               <a:graphicFrameLocks xmlns:a="http://schemas.openxmlformats.org/drawingml/2006/main" noChangeAspect="1"/>
             </wp:cNvGraphicFramePr>
@@ -680,7 +648,7 @@
                   <pic:spPr>
                     <a:xfrm>
                       <a:off x="0" y="0"/>
-                      <a:ext cx="3619408" cy="2021436"/>
+                      <a:ext cx="2840722" cy="888275"/>
                     </a:xfrm>
                     <a:prstGeom prst="rect">
                       <a:avLst/>
@@ -695,44 +663,20 @@
     </w:p>
     <w:p>
       <w:pPr>
-        <w:jc w:val="both"/>
-      </w:pPr>
-    </w:p>
-    <w:p>
-      <w:pPr>
-        <w:pStyle w:val="Prrafodelista"/>
-        <w:numPr>
-          <w:ilvl w:val="0"/>
-          <w:numId w:val="1"/>
-        </w:numPr>
-        <w:jc w:val="both"/>
-      </w:pPr>
-      <w:r>
-        <w:t>Ahora si nos fijamos, en la parte de debajo del widget, aparece una barra naranja para los errores. Solo debería mostrarse si, obviamente ocurren errores al hacer la búsqueda</w:t>
-      </w:r>
-      <w:r>
-        <w:t>. Po ello implementamos un v-</w:t>
-      </w:r>
-      <w:proofErr w:type="spellStart"/>
-      <w:r>
-        <w:t>if</w:t>
-      </w:r>
-      <w:proofErr w:type="spellEnd"/>
-      <w:r>
-        <w:t xml:space="preserve"> o un v-show para indicar la condicional para que se muestre u oculte:</w:t>
-      </w:r>
-    </w:p>
-    <w:p>
-      <w:pPr>
         <w:ind w:left="360"/>
         <w:jc w:val="both"/>
       </w:pPr>
       <w:r>
+        <w:rPr>
+          <w:noProof/>
+          <w:lang w:eastAsia="es-CO"/>
+        </w:rPr>
+        <w:lastRenderedPageBreak/>
         <w:drawing>
-          <wp:inline distT="0" distB="0" distL="0" distR="0" wp14:anchorId="0E49C6DC" wp14:editId="00EC36CD">
-            <wp:extent cx="3408218" cy="428052"/>
-            <wp:effectExtent l="0" t="0" r="1905" b="0"/>
-            <wp:docPr id="9" name="Imagen 9"/>
+          <wp:inline distT="0" distB="0" distL="0" distR="0" wp14:anchorId="103B285F" wp14:editId="34E4BC50">
+            <wp:extent cx="3604161" cy="2012920"/>
+            <wp:effectExtent l="0" t="0" r="0" b="6985"/>
+            <wp:docPr id="8" name="Imagen 8"/>
             <wp:cNvGraphicFramePr>
               <a:graphicFrameLocks xmlns:a="http://schemas.openxmlformats.org/drawingml/2006/main" noChangeAspect="1"/>
             </wp:cNvGraphicFramePr>
@@ -752,7 +696,7 @@
                   <pic:spPr>
                     <a:xfrm>
                       <a:off x="0" y="0"/>
-                      <a:ext cx="3509169" cy="440731"/>
+                      <a:ext cx="3619408" cy="2021436"/>
                     </a:xfrm>
                     <a:prstGeom prst="rect">
                       <a:avLst/>
@@ -767,6 +711,11 @@
     </w:p>
     <w:p>
       <w:pPr>
+        <w:jc w:val="both"/>
+      </w:pPr>
+    </w:p>
+    <w:p>
+      <w:pPr>
         <w:pStyle w:val="Prrafodelista"/>
         <w:numPr>
           <w:ilvl w:val="0"/>
@@ -775,19 +724,35 @@
         <w:jc w:val="both"/>
       </w:pPr>
       <w:r>
-        <w:t>Se crea también el objeto error en la instancia:</w:t>
-      </w:r>
-    </w:p>
-    <w:p>
-      <w:pPr>
-        <w:jc w:val="both"/>
-      </w:pPr>
-      <w:r>
+        <w:t>Ahora si nos fijamos, en la parte de debajo del widget, aparece una barra naranja para los errores. Solo debería mostrarse si, obviamente ocurren errores al hacer la búsqueda</w:t>
+      </w:r>
+      <w:r>
+        <w:t>. Po ello implementamos un v-</w:t>
+      </w:r>
+      <w:proofErr w:type="spellStart"/>
+      <w:r>
+        <w:t>if</w:t>
+      </w:r>
+      <w:proofErr w:type="spellEnd"/>
+      <w:r>
+        <w:t xml:space="preserve"> o un v-show para indicar la condicional para que se muestre u oculte:</w:t>
+      </w:r>
+    </w:p>
+    <w:p>
+      <w:pPr>
+        <w:ind w:left="360"/>
+        <w:jc w:val="both"/>
+      </w:pPr>
+      <w:r>
+        <w:rPr>
+          <w:noProof/>
+          <w:lang w:eastAsia="es-CO"/>
+        </w:rPr>
         <w:drawing>
-          <wp:inline distT="0" distB="0" distL="0" distR="0" wp14:anchorId="67BD98AB" wp14:editId="17185971">
-            <wp:extent cx="2749137" cy="1266823"/>
-            <wp:effectExtent l="0" t="0" r="0" b="0"/>
-            <wp:docPr id="10" name="Imagen 10"/>
+          <wp:inline distT="0" distB="0" distL="0" distR="0" wp14:anchorId="0E49C6DC" wp14:editId="00EC36CD">
+            <wp:extent cx="3408218" cy="428052"/>
+            <wp:effectExtent l="0" t="0" r="1905" b="0"/>
+            <wp:docPr id="9" name="Imagen 9"/>
             <wp:cNvGraphicFramePr>
               <a:graphicFrameLocks xmlns:a="http://schemas.openxmlformats.org/drawingml/2006/main" noChangeAspect="1"/>
             </wp:cNvGraphicFramePr>
@@ -807,7 +772,7 @@
                   <pic:spPr>
                     <a:xfrm>
                       <a:off x="0" y="0"/>
-                      <a:ext cx="2758701" cy="1271230"/>
+                      <a:ext cx="3509169" cy="440731"/>
                     </a:xfrm>
                     <a:prstGeom prst="rect">
                       <a:avLst/>
@@ -830,27 +795,23 @@
         <w:jc w:val="both"/>
       </w:pPr>
       <w:r>
-        <w:t xml:space="preserve">En los métodos, creamos un try catch (en VSC se selecciona </w:t>
-      </w:r>
-      <w:proofErr w:type="spellStart"/>
-      <w:r>
-        <w:t>trycatch</w:t>
-      </w:r>
-      <w:proofErr w:type="spellEnd"/>
-      <w:r>
-        <w:t xml:space="preserve"> de las sugerencias). En el try ponemos el fragmento de código del método trabajado antes:</w:t>
-      </w:r>
-    </w:p>
-    <w:p>
-      <w:pPr>
-        <w:jc w:val="both"/>
-      </w:pPr>
-      <w:r>
+        <w:t>Se crea también el objeto error en la instancia:</w:t>
+      </w:r>
+    </w:p>
+    <w:p>
+      <w:pPr>
+        <w:jc w:val="both"/>
+      </w:pPr>
+      <w:r>
+        <w:rPr>
+          <w:noProof/>
+          <w:lang w:eastAsia="es-CO"/>
+        </w:rPr>
         <w:drawing>
-          <wp:inline distT="0" distB="0" distL="0" distR="0" wp14:anchorId="64A157CF" wp14:editId="2192F053">
-            <wp:extent cx="3675413" cy="1114102"/>
-            <wp:effectExtent l="0" t="0" r="1270" b="0"/>
-            <wp:docPr id="11" name="Imagen 11"/>
+          <wp:inline distT="0" distB="0" distL="0" distR="0" wp14:anchorId="67BD98AB" wp14:editId="17185971">
+            <wp:extent cx="2749137" cy="1266823"/>
+            <wp:effectExtent l="0" t="0" r="0" b="0"/>
+            <wp:docPr id="10" name="Imagen 10"/>
             <wp:cNvGraphicFramePr>
               <a:graphicFrameLocks xmlns:a="http://schemas.openxmlformats.org/drawingml/2006/main" noChangeAspect="1"/>
             </wp:cNvGraphicFramePr>
@@ -870,7 +831,7 @@
                   <pic:spPr>
                     <a:xfrm>
                       <a:off x="0" y="0"/>
-                      <a:ext cx="3699374" cy="1121365"/>
+                      <a:ext cx="2758701" cy="1271230"/>
                     </a:xfrm>
                     <a:prstGeom prst="rect">
                       <a:avLst/>
@@ -893,37 +854,31 @@
         <w:jc w:val="both"/>
       </w:pPr>
       <w:r>
-        <w:t xml:space="preserve">Luego en el catch especificamos que el objeto o atributo error de la instancia, almacenará el error que se produzca en caso de que así ocurriese. Además, con </w:t>
-      </w:r>
-      <w:proofErr w:type="spellStart"/>
-      <w:r>
-        <w:t>finally</w:t>
-      </w:r>
-      <w:proofErr w:type="spellEnd"/>
-      <w:r>
-        <w:t xml:space="preserve">, indicaremos que en caso de que todo salga bien, se limpie el cuadro de búsqueda, poniendo la búsqueda en </w:t>
-      </w:r>
-      <w:proofErr w:type="spellStart"/>
-      <w:r>
-        <w:t>null</w:t>
-      </w:r>
-      <w:proofErr w:type="spellEnd"/>
-      <w:r>
-        <w:t>:</w:t>
-      </w:r>
-    </w:p>
-    <w:p>
-      <w:pPr>
-        <w:ind w:left="360"/>
-        <w:jc w:val="both"/>
-      </w:pPr>
-      <w:r>
-        <w:lastRenderedPageBreak/>
+        <w:t xml:space="preserve">En los métodos, creamos un try catch (en VSC se selecciona </w:t>
+      </w:r>
+      <w:proofErr w:type="spellStart"/>
+      <w:r>
+        <w:t>trycatch</w:t>
+      </w:r>
+      <w:proofErr w:type="spellEnd"/>
+      <w:r>
+        <w:t xml:space="preserve"> de las sugerencias). En el try ponemos el fragmento de código del método trabajado antes:</w:t>
+      </w:r>
+    </w:p>
+    <w:p>
+      <w:pPr>
+        <w:jc w:val="both"/>
+      </w:pPr>
+      <w:r>
+        <w:rPr>
+          <w:noProof/>
+          <w:lang w:eastAsia="es-CO"/>
+        </w:rPr>
         <w:drawing>
-          <wp:inline distT="0" distB="0" distL="0" distR="0" wp14:anchorId="5A9802B0" wp14:editId="25B393F2">
-            <wp:extent cx="3123210" cy="1194406"/>
-            <wp:effectExtent l="0" t="0" r="1270" b="6350"/>
-            <wp:docPr id="12" name="Imagen 12"/>
+          <wp:inline distT="0" distB="0" distL="0" distR="0" wp14:anchorId="64A157CF" wp14:editId="2192F053">
+            <wp:extent cx="3675413" cy="1114102"/>
+            <wp:effectExtent l="0" t="0" r="1270" b="0"/>
+            <wp:docPr id="11" name="Imagen 11"/>
             <wp:cNvGraphicFramePr>
               <a:graphicFrameLocks xmlns:a="http://schemas.openxmlformats.org/drawingml/2006/main" noChangeAspect="1"/>
             </wp:cNvGraphicFramePr>
@@ -943,7 +898,7 @@
                   <pic:spPr>
                     <a:xfrm>
                       <a:off x="0" y="0"/>
-                      <a:ext cx="3131752" cy="1197673"/>
+                      <a:ext cx="3699374" cy="1121365"/>
                     </a:xfrm>
                     <a:prstGeom prst="rect">
                       <a:avLst/>
@@ -958,12 +913,6 @@
     </w:p>
     <w:p>
       <w:pPr>
-        <w:ind w:left="360"/>
-        <w:jc w:val="both"/>
-      </w:pPr>
-    </w:p>
-    <w:p>
-      <w:pPr>
         <w:pStyle w:val="Prrafodelista"/>
         <w:numPr>
           <w:ilvl w:val="0"/>
@@ -972,19 +921,41 @@
         <w:jc w:val="both"/>
       </w:pPr>
       <w:r>
-        <w:t>Hacemos las respectivas pruebas. Buscamos un usuario válido. Vemos que el resultado en consola es positivo:</w:t>
-      </w:r>
-    </w:p>
-    <w:p>
-      <w:pPr>
-        <w:jc w:val="both"/>
-      </w:pPr>
-      <w:r>
+        <w:t xml:space="preserve">Luego en el catch especificamos que el objeto o atributo error de la instancia, almacenará el error que se produzca en caso de que así ocurriese. Además, con </w:t>
+      </w:r>
+      <w:proofErr w:type="spellStart"/>
+      <w:r>
+        <w:t>finally</w:t>
+      </w:r>
+      <w:proofErr w:type="spellEnd"/>
+      <w:r>
+        <w:t xml:space="preserve">, indicaremos que en caso de que todo salga bien, se limpie el cuadro de búsqueda, poniendo la búsqueda en </w:t>
+      </w:r>
+      <w:proofErr w:type="spellStart"/>
+      <w:r>
+        <w:t>null</w:t>
+      </w:r>
+      <w:proofErr w:type="spellEnd"/>
+      <w:r>
+        <w:t>:</w:t>
+      </w:r>
+    </w:p>
+    <w:p>
+      <w:pPr>
+        <w:ind w:left="360"/>
+        <w:jc w:val="both"/>
+      </w:pPr>
+      <w:r>
+        <w:rPr>
+          <w:noProof/>
+          <w:lang w:eastAsia="es-CO"/>
+        </w:rPr>
+        <w:lastRenderedPageBreak/>
         <w:drawing>
-          <wp:inline distT="0" distB="0" distL="0" distR="0" wp14:anchorId="40FDD3B9" wp14:editId="4EC23674">
-            <wp:extent cx="2980706" cy="1025880"/>
-            <wp:effectExtent l="0" t="0" r="0" b="3175"/>
-            <wp:docPr id="13" name="Imagen 13"/>
+          <wp:inline distT="0" distB="0" distL="0" distR="0" wp14:anchorId="5A9802B0" wp14:editId="25B393F2">
+            <wp:extent cx="3123210" cy="1194406"/>
+            <wp:effectExtent l="0" t="0" r="1270" b="6350"/>
+            <wp:docPr id="12" name="Imagen 12"/>
             <wp:cNvGraphicFramePr>
               <a:graphicFrameLocks xmlns:a="http://schemas.openxmlformats.org/drawingml/2006/main" noChangeAspect="1"/>
             </wp:cNvGraphicFramePr>
@@ -1004,7 +975,7 @@
                   <pic:spPr>
                     <a:xfrm>
                       <a:off x="0" y="0"/>
-                      <a:ext cx="2997076" cy="1031514"/>
+                      <a:ext cx="3131752" cy="1197673"/>
                     </a:xfrm>
                     <a:prstGeom prst="rect">
                       <a:avLst/>
@@ -1019,6 +990,12 @@
     </w:p>
     <w:p>
       <w:pPr>
+        <w:ind w:left="360"/>
+        <w:jc w:val="both"/>
+      </w:pPr>
+    </w:p>
+    <w:p>
+      <w:pPr>
         <w:pStyle w:val="Prrafodelista"/>
         <w:numPr>
           <w:ilvl w:val="0"/>
@@ -1027,59 +1004,23 @@
         <w:jc w:val="both"/>
       </w:pPr>
       <w:r>
-        <w:t xml:space="preserve">Y en el </w:t>
-      </w:r>
-      <w:proofErr w:type="spellStart"/>
-      <w:r>
-        <w:t>plugin</w:t>
-      </w:r>
-      <w:proofErr w:type="spellEnd"/>
-      <w:r>
-        <w:t xml:space="preserve"> de </w:t>
-      </w:r>
-      <w:proofErr w:type="spellStart"/>
-      <w:r>
-        <w:t>Devtools</w:t>
-      </w:r>
-      <w:proofErr w:type="spellEnd"/>
-      <w:r>
-        <w:t xml:space="preserve">, al hacer </w:t>
-      </w:r>
-      <w:proofErr w:type="spellStart"/>
-      <w:r>
-        <w:t>force</w:t>
-      </w:r>
-      <w:proofErr w:type="spellEnd"/>
-      <w:r>
-        <w:t xml:space="preserve"> </w:t>
-      </w:r>
-      <w:proofErr w:type="spellStart"/>
-      <w:r>
-        <w:t>refresh</w:t>
-      </w:r>
-      <w:proofErr w:type="spellEnd"/>
-      <w:r>
-        <w:t xml:space="preserve">, el </w:t>
-      </w:r>
-      <w:proofErr w:type="spellStart"/>
-      <w:r>
-        <w:t>result</w:t>
-      </w:r>
-      <w:proofErr w:type="spellEnd"/>
-      <w:r>
-        <w:t xml:space="preserve"> está true:</w:t>
-      </w:r>
-    </w:p>
-    <w:p>
-      <w:pPr>
-        <w:jc w:val="both"/>
-      </w:pPr>
-      <w:r>
+        <w:t>Hacemos las respectivas pruebas. Buscamos un usuario válido. Vemos que el resultado en consola es positivo:</w:t>
+      </w:r>
+    </w:p>
+    <w:p>
+      <w:pPr>
+        <w:jc w:val="both"/>
+      </w:pPr>
+      <w:r>
+        <w:rPr>
+          <w:noProof/>
+          <w:lang w:eastAsia="es-CO"/>
+        </w:rPr>
         <w:drawing>
-          <wp:inline distT="0" distB="0" distL="0" distR="0" wp14:anchorId="6F4B3F4C" wp14:editId="515BD28F">
-            <wp:extent cx="2286000" cy="1223367"/>
-            <wp:effectExtent l="0" t="0" r="0" b="0"/>
-            <wp:docPr id="14" name="Imagen 14"/>
+          <wp:inline distT="0" distB="0" distL="0" distR="0" wp14:anchorId="40FDD3B9" wp14:editId="4EC23674">
+            <wp:extent cx="2980706" cy="1025880"/>
+            <wp:effectExtent l="0" t="0" r="0" b="3175"/>
+            <wp:docPr id="13" name="Imagen 13"/>
             <wp:cNvGraphicFramePr>
               <a:graphicFrameLocks xmlns:a="http://schemas.openxmlformats.org/drawingml/2006/main" noChangeAspect="1"/>
             </wp:cNvGraphicFramePr>
@@ -1099,7 +1040,7 @@
                   <pic:spPr>
                     <a:xfrm>
                       <a:off x="0" y="0"/>
-                      <a:ext cx="2296828" cy="1229162"/>
+                      <a:ext cx="2997076" cy="1031514"/>
                     </a:xfrm>
                     <a:prstGeom prst="rect">
                       <a:avLst/>
@@ -1122,37 +1063,63 @@
         <w:jc w:val="both"/>
       </w:pPr>
       <w:r>
-        <w:t xml:space="preserve">Pero si buscamos un usuario inexistente, </w:t>
-      </w:r>
-      <w:r>
-        <w:t>sale un error 404 en consola</w:t>
-      </w:r>
-      <w:r>
-        <w:t>,</w:t>
-      </w:r>
-      <w:r>
-        <w:t xml:space="preserve"> pero el error sigue siendo </w:t>
-      </w:r>
-      <w:proofErr w:type="spellStart"/>
-      <w:r>
-        <w:t>null</w:t>
-      </w:r>
-      <w:proofErr w:type="spellEnd"/>
-      <w:r>
-        <w:t>.</w:t>
-      </w:r>
-    </w:p>
-    <w:p>
-      <w:pPr>
-        <w:ind w:left="360"/>
-        <w:jc w:val="both"/>
-      </w:pPr>
-      <w:r>
+        <w:t xml:space="preserve">Y en el </w:t>
+      </w:r>
+      <w:proofErr w:type="spellStart"/>
+      <w:r>
+        <w:t>plugin</w:t>
+      </w:r>
+      <w:proofErr w:type="spellEnd"/>
+      <w:r>
+        <w:t xml:space="preserve"> de </w:t>
+      </w:r>
+      <w:proofErr w:type="spellStart"/>
+      <w:r>
+        <w:t>Devtools</w:t>
+      </w:r>
+      <w:proofErr w:type="spellEnd"/>
+      <w:r>
+        <w:t xml:space="preserve">, al hacer </w:t>
+      </w:r>
+      <w:proofErr w:type="spellStart"/>
+      <w:r>
+        <w:t>force</w:t>
+      </w:r>
+      <w:proofErr w:type="spellEnd"/>
+      <w:r>
+        <w:t xml:space="preserve"> </w:t>
+      </w:r>
+      <w:proofErr w:type="spellStart"/>
+      <w:r>
+        <w:t>refresh</w:t>
+      </w:r>
+      <w:proofErr w:type="spellEnd"/>
+      <w:r>
+        <w:t xml:space="preserve">, el </w:t>
+      </w:r>
+      <w:proofErr w:type="spellStart"/>
+      <w:r>
+        <w:t>result</w:t>
+      </w:r>
+      <w:proofErr w:type="spellEnd"/>
+      <w:r>
+        <w:t xml:space="preserve"> está true:</w:t>
+      </w:r>
+    </w:p>
+    <w:p>
+      <w:pPr>
+        <w:jc w:val="both"/>
+      </w:pPr>
+      <w:r>
+        <w:rPr>
+          <w:noProof/>
+          <w:lang w:eastAsia="es-CO"/>
+        </w:rPr>
         <w:drawing>
-          <wp:inline distT="0" distB="0" distL="0" distR="0" wp14:anchorId="7458B840" wp14:editId="7EF6AC78">
-            <wp:extent cx="4372585" cy="666843"/>
-            <wp:effectExtent l="0" t="0" r="9525" b="0"/>
-            <wp:docPr id="16" name="Imagen 16"/>
+          <wp:inline distT="0" distB="0" distL="0" distR="0" wp14:anchorId="6F4B3F4C" wp14:editId="515BD28F">
+            <wp:extent cx="2286000" cy="1223367"/>
+            <wp:effectExtent l="0" t="0" r="0" b="0"/>
+            <wp:docPr id="14" name="Imagen 14"/>
             <wp:cNvGraphicFramePr>
               <a:graphicFrameLocks xmlns:a="http://schemas.openxmlformats.org/drawingml/2006/main" noChangeAspect="1"/>
             </wp:cNvGraphicFramePr>
@@ -1172,7 +1139,7 @@
                   <pic:spPr>
                     <a:xfrm>
                       <a:off x="0" y="0"/>
-                      <a:ext cx="4372585" cy="666843"/>
+                      <a:ext cx="2296828" cy="1229162"/>
                     </a:xfrm>
                     <a:prstGeom prst="rect">
                       <a:avLst/>
@@ -1187,29 +1154,6 @@
     </w:p>
     <w:p>
       <w:pPr>
-        <w:ind w:left="360"/>
-        <w:jc w:val="both"/>
-      </w:pPr>
-      <w:r>
-        <w:t xml:space="preserve">Esto sucede porque de acuerdo al navegador, el </w:t>
-      </w:r>
-      <w:proofErr w:type="spellStart"/>
-      <w:r>
-        <w:t>request</w:t>
-      </w:r>
-      <w:proofErr w:type="spellEnd"/>
-      <w:r>
-        <w:t xml:space="preserve"> ha funcionado bien. Simplemente, no se encontró el usuario</w:t>
-      </w:r>
-      <w:r>
-        <w:t>,</w:t>
-      </w:r>
-      <w:r>
-        <w:t xml:space="preserve"> pero hubo respuesta.</w:t>
-      </w:r>
-    </w:p>
-    <w:p>
-      <w:pPr>
         <w:pStyle w:val="Prrafodelista"/>
         <w:numPr>
           <w:ilvl w:val="0"/>
@@ -1218,20 +1162,24 @@
         <w:jc w:val="both"/>
       </w:pPr>
       <w:r>
-        <w:t>Lanzaremos el error manualmente, haciendo lo siguiente:</w:t>
-      </w:r>
-    </w:p>
-    <w:p>
-      <w:pPr>
-        <w:pStyle w:val="Prrafodelista"/>
-        <w:numPr>
-          <w:ilvl w:val="1"/>
-          <w:numId w:val="1"/>
-        </w:numPr>
-        <w:jc w:val="both"/>
-      </w:pPr>
-      <w:r>
-        <w:t>Primero mostramos en consola la respuesta:</w:t>
+        <w:t xml:space="preserve">Pero si buscamos un usuario inexistente, </w:t>
+      </w:r>
+      <w:r>
+        <w:t>sale un error 404 en consola</w:t>
+      </w:r>
+      <w:r>
+        <w:t>,</w:t>
+      </w:r>
+      <w:r>
+        <w:t xml:space="preserve"> pero el error sigue siendo </w:t>
+      </w:r>
+      <w:proofErr w:type="spellStart"/>
+      <w:r>
+        <w:t>null</w:t>
+      </w:r>
+      <w:proofErr w:type="spellEnd"/>
+      <w:r>
+        <w:t>.</w:t>
       </w:r>
     </w:p>
     <w:p>
@@ -1240,11 +1188,15 @@
         <w:jc w:val="both"/>
       </w:pPr>
       <w:r>
+        <w:rPr>
+          <w:noProof/>
+          <w:lang w:eastAsia="es-CO"/>
+        </w:rPr>
         <w:drawing>
-          <wp:inline distT="0" distB="0" distL="0" distR="0" wp14:anchorId="0C42523F" wp14:editId="1B7A0EB4">
-            <wp:extent cx="3794166" cy="823829"/>
-            <wp:effectExtent l="0" t="0" r="0" b="0"/>
-            <wp:docPr id="17" name="Imagen 17"/>
+          <wp:inline distT="0" distB="0" distL="0" distR="0" wp14:anchorId="7458B840" wp14:editId="7EF6AC78">
+            <wp:extent cx="4372585" cy="666843"/>
+            <wp:effectExtent l="0" t="0" r="9525" b="0"/>
+            <wp:docPr id="16" name="Imagen 16"/>
             <wp:cNvGraphicFramePr>
               <a:graphicFrameLocks xmlns:a="http://schemas.openxmlformats.org/drawingml/2006/main" noChangeAspect="1"/>
             </wp:cNvGraphicFramePr>
@@ -1264,7 +1216,7 @@
                   <pic:spPr>
                     <a:xfrm>
                       <a:off x="0" y="0"/>
-                      <a:ext cx="3838415" cy="833437"/>
+                      <a:ext cx="4372585" cy="666843"/>
                     </a:xfrm>
                     <a:prstGeom prst="rect">
                       <a:avLst/>
@@ -1282,6 +1234,49 @@
         <w:ind w:left="360"/>
         <w:jc w:val="both"/>
       </w:pPr>
+      <w:r>
+        <w:t xml:space="preserve">Esto sucede porque de acuerdo al navegador, el </w:t>
+      </w:r>
+      <w:proofErr w:type="spellStart"/>
+      <w:r>
+        <w:t>request</w:t>
+      </w:r>
+      <w:proofErr w:type="spellEnd"/>
+      <w:r>
+        <w:t xml:space="preserve"> ha funcionado bien. Simplemente, no se encontró el usuario</w:t>
+      </w:r>
+      <w:r>
+        <w:t>,</w:t>
+      </w:r>
+      <w:r>
+        <w:t xml:space="preserve"> pero hubo respuesta.</w:t>
+      </w:r>
+    </w:p>
+    <w:p>
+      <w:pPr>
+        <w:pStyle w:val="Prrafodelista"/>
+        <w:numPr>
+          <w:ilvl w:val="0"/>
+          <w:numId w:val="1"/>
+        </w:numPr>
+        <w:jc w:val="both"/>
+      </w:pPr>
+      <w:r>
+        <w:t>Lanzaremos el error manualmente, haciendo lo siguiente:</w:t>
+      </w:r>
+    </w:p>
+    <w:p>
+      <w:pPr>
+        <w:pStyle w:val="Prrafodelista"/>
+        <w:numPr>
+          <w:ilvl w:val="1"/>
+          <w:numId w:val="1"/>
+        </w:numPr>
+        <w:jc w:val="both"/>
+      </w:pPr>
+      <w:r>
+        <w:t>Primero mostramos en consola la respuesta:</w:t>
+      </w:r>
     </w:p>
     <w:p>
       <w:pPr>
@@ -1289,21 +1284,15 @@
         <w:jc w:val="both"/>
       </w:pPr>
       <w:r>
-        <w:lastRenderedPageBreak/>
-        <w:t>En consola se verá así:</w:t>
-      </w:r>
-    </w:p>
-    <w:p>
-      <w:pPr>
-        <w:ind w:left="360"/>
-        <w:jc w:val="both"/>
-      </w:pPr>
-      <w:r>
+        <w:rPr>
+          <w:noProof/>
+          <w:lang w:eastAsia="es-CO"/>
+        </w:rPr>
         <w:drawing>
-          <wp:inline distT="0" distB="0" distL="0" distR="0" wp14:anchorId="5A7744BB" wp14:editId="5D65A889">
-            <wp:extent cx="2524477" cy="1409897"/>
+          <wp:inline distT="0" distB="0" distL="0" distR="0" wp14:anchorId="0C42523F" wp14:editId="1B7A0EB4">
+            <wp:extent cx="3794166" cy="823829"/>
             <wp:effectExtent l="0" t="0" r="0" b="0"/>
-            <wp:docPr id="18" name="Imagen 18"/>
+            <wp:docPr id="17" name="Imagen 17"/>
             <wp:cNvGraphicFramePr>
               <a:graphicFrameLocks xmlns:a="http://schemas.openxmlformats.org/drawingml/2006/main" noChangeAspect="1"/>
             </wp:cNvGraphicFramePr>
@@ -1323,7 +1312,7 @@
                   <pic:spPr>
                     <a:xfrm>
                       <a:off x="0" y="0"/>
-                      <a:ext cx="2524477" cy="1409897"/>
+                      <a:ext cx="3838415" cy="833437"/>
                     </a:xfrm>
                     <a:prstGeom prst="rect">
                       <a:avLst/>
@@ -1341,30 +1330,6 @@
         <w:ind w:left="360"/>
         <w:jc w:val="both"/>
       </w:pPr>
-      <w:r>
-        <w:t>Allí se observa una propiedad llamada ok, que está en falso.</w:t>
-      </w:r>
-    </w:p>
-    <w:p>
-      <w:pPr>
-        <w:pStyle w:val="Prrafodelista"/>
-        <w:numPr>
-          <w:ilvl w:val="1"/>
-          <w:numId w:val="1"/>
-        </w:numPr>
-        <w:jc w:val="both"/>
-      </w:pPr>
-      <w:r>
-        <w:t xml:space="preserve">Así que en la instancia, dentro del try en el método </w:t>
-      </w:r>
-      <w:proofErr w:type="gramStart"/>
-      <w:r>
-        <w:t>Buscar(</w:t>
-      </w:r>
-      <w:proofErr w:type="gramEnd"/>
-      <w:r>
-        <w:t>) evaluamos qué debería pasar si el response no es ok:</w:t>
-      </w:r>
     </w:p>
     <w:p>
       <w:pPr>
@@ -1372,11 +1337,25 @@
         <w:jc w:val="both"/>
       </w:pPr>
       <w:r>
+        <w:lastRenderedPageBreak/>
+        <w:t>En consola se verá así:</w:t>
+      </w:r>
+    </w:p>
+    <w:p>
+      <w:pPr>
+        <w:ind w:left="360"/>
+        <w:jc w:val="both"/>
+      </w:pPr>
+      <w:r>
+        <w:rPr>
+          <w:noProof/>
+          <w:lang w:eastAsia="es-CO"/>
+        </w:rPr>
         <w:drawing>
-          <wp:inline distT="0" distB="0" distL="0" distR="0" wp14:anchorId="0F78B1C2" wp14:editId="16E12CC9">
-            <wp:extent cx="4637314" cy="868381"/>
-            <wp:effectExtent l="0" t="0" r="0" b="8255"/>
-            <wp:docPr id="19" name="Imagen 19"/>
+          <wp:inline distT="0" distB="0" distL="0" distR="0" wp14:anchorId="5A7744BB" wp14:editId="5D65A889">
+            <wp:extent cx="2524477" cy="1409897"/>
+            <wp:effectExtent l="0" t="0" r="0" b="0"/>
+            <wp:docPr id="18" name="Imagen 18"/>
             <wp:cNvGraphicFramePr>
               <a:graphicFrameLocks xmlns:a="http://schemas.openxmlformats.org/drawingml/2006/main" noChangeAspect="1"/>
             </wp:cNvGraphicFramePr>
@@ -1396,7 +1375,7 @@
                   <pic:spPr>
                     <a:xfrm>
                       <a:off x="0" y="0"/>
-                      <a:ext cx="4676852" cy="875785"/>
+                      <a:ext cx="2524477" cy="1409897"/>
                     </a:xfrm>
                     <a:prstGeom prst="rect">
                       <a:avLst/>
@@ -1411,6 +1390,15 @@
     </w:p>
     <w:p>
       <w:pPr>
+        <w:ind w:left="360"/>
+        <w:jc w:val="both"/>
+      </w:pPr>
+      <w:r>
+        <w:t>Allí se observa una propiedad llamada ok, que está en falso.</w:t>
+      </w:r>
+    </w:p>
+    <w:p>
+      <w:pPr>
         <w:pStyle w:val="Prrafodelista"/>
         <w:numPr>
           <w:ilvl w:val="1"/>
@@ -1419,20 +1407,15 @@
         <w:jc w:val="both"/>
       </w:pPr>
       <w:r>
-        <w:t>Además, ya no necesitamos que se muestre el response. Por lo cual o se comenta o se borra.</w:t>
-      </w:r>
-    </w:p>
-    <w:p>
-      <w:pPr>
-        <w:pStyle w:val="Prrafodelista"/>
-        <w:numPr>
-          <w:ilvl w:val="0"/>
-          <w:numId w:val="1"/>
-        </w:numPr>
-        <w:jc w:val="both"/>
-      </w:pPr>
-      <w:r>
-        <w:t>Ahora si hacemos la prueba, con un usuario inexistente, el div se muestra, y el error sale en consola en el atributo error:</w:t>
+        <w:t xml:space="preserve">Así que en la instancia, dentro del try en el método </w:t>
+      </w:r>
+      <w:proofErr w:type="gramStart"/>
+      <w:r>
+        <w:t>Buscar(</w:t>
+      </w:r>
+      <w:proofErr w:type="gramEnd"/>
+      <w:r>
+        <w:t>) evaluamos qué debería pasar si el response no es ok:</w:t>
       </w:r>
     </w:p>
     <w:p>
@@ -1441,11 +1424,15 @@
         <w:jc w:val="both"/>
       </w:pPr>
       <w:r>
+        <w:rPr>
+          <w:noProof/>
+          <w:lang w:eastAsia="es-CO"/>
+        </w:rPr>
         <w:drawing>
-          <wp:inline distT="0" distB="0" distL="0" distR="0" wp14:anchorId="0EC45C9D" wp14:editId="3E4D2970">
-            <wp:extent cx="3408218" cy="1367102"/>
-            <wp:effectExtent l="0" t="0" r="1905" b="5080"/>
-            <wp:docPr id="20" name="Imagen 20"/>
+          <wp:inline distT="0" distB="0" distL="0" distR="0" wp14:anchorId="0F78B1C2" wp14:editId="16E12CC9">
+            <wp:extent cx="4637314" cy="868381"/>
+            <wp:effectExtent l="0" t="0" r="0" b="8255"/>
+            <wp:docPr id="19" name="Imagen 19"/>
             <wp:cNvGraphicFramePr>
               <a:graphicFrameLocks xmlns:a="http://schemas.openxmlformats.org/drawingml/2006/main" noChangeAspect="1"/>
             </wp:cNvGraphicFramePr>
@@ -1465,7 +1452,7 @@
                   <pic:spPr>
                     <a:xfrm>
                       <a:off x="0" y="0"/>
-                      <a:ext cx="3437374" cy="1378797"/>
+                      <a:ext cx="4676852" cy="875785"/>
                     </a:xfrm>
                     <a:prstGeom prst="rect">
                       <a:avLst/>
@@ -1480,16 +1467,67 @@
     </w:p>
     <w:p>
       <w:pPr>
+        <w:pStyle w:val="Prrafodelista"/>
+        <w:numPr>
+          <w:ilvl w:val="1"/>
+          <w:numId w:val="1"/>
+        </w:numPr>
+        <w:jc w:val="both"/>
+      </w:pPr>
+      <w:r>
+        <w:t>Además, ya no necesitamos que se muestre el response. Por lo cual o se comenta o se borra.</w:t>
+      </w:r>
+    </w:p>
+    <w:p>
+      <w:pPr>
+        <w:pStyle w:val="Prrafodelista"/>
+        <w:numPr>
+          <w:ilvl w:val="0"/>
+          <w:numId w:val="1"/>
+        </w:numPr>
+        <w:jc w:val="both"/>
+      </w:pPr>
+      <w:r>
+        <w:t xml:space="preserve">Ahora si hacemos la prueba, con un usuario inexistente, el div se muestra, y el error sale en consola </w:t>
+      </w:r>
+      <w:r>
+        <w:t xml:space="preserve">(ver </w:t>
+      </w:r>
+      <w:proofErr w:type="spellStart"/>
+      <w:r>
+        <w:t>plugin</w:t>
+      </w:r>
+      <w:proofErr w:type="spellEnd"/>
+      <w:r>
+        <w:t xml:space="preserve"> </w:t>
+      </w:r>
+      <w:proofErr w:type="spellStart"/>
+      <w:r>
+        <w:t>Vue</w:t>
+      </w:r>
+      <w:proofErr w:type="spellEnd"/>
+      <w:r>
+        <w:t xml:space="preserve">) </w:t>
+      </w:r>
+      <w:r>
+        <w:t>en el atributo error:</w:t>
+      </w:r>
+    </w:p>
+    <w:p>
+      <w:pPr>
         <w:ind w:left="360"/>
         <w:jc w:val="both"/>
       </w:pPr>
-      <w:bookmarkStart w:id="0" w:name="_GoBack"/>
-      <w:r>
+      <w:r>
+        <w:rPr>
+          <w:noProof/>
+          <w:lang w:eastAsia="es-CO"/>
+        </w:rPr>
         <w:drawing>
-          <wp:inline distT="0" distB="0" distL="0" distR="0" wp14:anchorId="3859882B" wp14:editId="58D322D5">
-            <wp:extent cx="3236026" cy="951772"/>
-            <wp:effectExtent l="0" t="0" r="2540" b="1270"/>
-            <wp:docPr id="21" name="Imagen 21"/>
+          <wp:inline distT="0" distB="0" distL="0" distR="0" wp14:anchorId="0EC45C9D" wp14:editId="3E4D2970">
+            <wp:extent cx="3408218" cy="1367102"/>
+            <wp:effectExtent l="0" t="0" r="1905" b="5080"/>
+            <wp:docPr id="20" name="Imagen 20"/>
             <wp:cNvGraphicFramePr>
               <a:graphicFrameLocks xmlns:a="http://schemas.openxmlformats.org/drawingml/2006/main" noChangeAspect="1"/>
             </wp:cNvGraphicFramePr>
@@ -1509,6 +1547,53 @@
                   <pic:spPr>
                     <a:xfrm>
                       <a:off x="0" y="0"/>
+                      <a:ext cx="3437374" cy="1378797"/>
+                    </a:xfrm>
+                    <a:prstGeom prst="rect">
+                      <a:avLst/>
+                    </a:prstGeom>
+                  </pic:spPr>
+                </pic:pic>
+              </a:graphicData>
+            </a:graphic>
+          </wp:inline>
+        </w:drawing>
+      </w:r>
+    </w:p>
+    <w:p>
+      <w:pPr>
+        <w:ind w:left="360"/>
+        <w:jc w:val="both"/>
+      </w:pPr>
+      <w:r>
+        <w:rPr>
+          <w:noProof/>
+          <w:lang w:eastAsia="es-CO"/>
+        </w:rPr>
+        <w:drawing>
+          <wp:inline distT="0" distB="0" distL="0" distR="0" wp14:anchorId="3859882B" wp14:editId="58D322D5">
+            <wp:extent cx="3236026" cy="951772"/>
+            <wp:effectExtent l="0" t="0" r="2540" b="1270"/>
+            <wp:docPr id="21" name="Imagen 21"/>
+            <wp:cNvGraphicFramePr>
+              <a:graphicFrameLocks xmlns:a="http://schemas.openxmlformats.org/drawingml/2006/main" noChangeAspect="1"/>
+            </wp:cNvGraphicFramePr>
+            <a:graphic xmlns:a="http://schemas.openxmlformats.org/drawingml/2006/main">
+              <a:graphicData uri="http://schemas.openxmlformats.org/drawingml/2006/picture">
+                <pic:pic xmlns:pic="http://schemas.openxmlformats.org/drawingml/2006/picture">
+                  <pic:nvPicPr>
+                    <pic:cNvPr id="1" name=""/>
+                    <pic:cNvPicPr/>
+                  </pic:nvPicPr>
+                  <pic:blipFill>
+                    <a:blip r:embed="rId26"/>
+                    <a:stretch>
+                      <a:fillRect/>
+                    </a:stretch>
+                  </pic:blipFill>
+                  <pic:spPr>
+                    <a:xfrm>
+                      <a:off x="0" y="0"/>
                       <a:ext cx="3248406" cy="955413"/>
                     </a:xfrm>
                     <a:prstGeom prst="rect">
@@ -1521,21 +1606,1082 @@
           </wp:inline>
         </w:drawing>
       </w:r>
+    </w:p>
+    <w:p>
+      <w:pPr>
+        <w:pStyle w:val="Prrafodelista"/>
+        <w:numPr>
+          <w:ilvl w:val="0"/>
+          <w:numId w:val="1"/>
+        </w:numPr>
+        <w:jc w:val="both"/>
+      </w:pPr>
+      <w:r>
+        <w:t>Es de notar que</w:t>
+      </w:r>
+      <w:r>
+        <w:t xml:space="preserve"> si,</w:t>
+      </w:r>
+      <w:r>
+        <w:t xml:space="preserve"> por ejemplo, si se hace una búsqueda correcta, se muestra el widget (con la información estática). Luego si se hace una búsqueda incorrecta se muestra el div donde debería ir el error</w:t>
+      </w:r>
+      <w:r>
+        <w:t>, debajo del widget que tiene la información del usuario. Entonces, al hacerse cada operación</w:t>
+      </w:r>
+      <w:r>
+        <w:t xml:space="preserve"> debería desaparecer una u otra</w:t>
+      </w:r>
+      <w:r>
+        <w:t xml:space="preserve"> (no las dos), pero no está sucediendo:</w:t>
+      </w:r>
+    </w:p>
+    <w:p>
+      <w:pPr>
+        <w:pStyle w:val="Prrafodelista"/>
+        <w:jc w:val="both"/>
+      </w:pPr>
+    </w:p>
+    <w:p>
+      <w:pPr>
+        <w:pStyle w:val="Prrafodelista"/>
+        <w:jc w:val="both"/>
+      </w:pPr>
+    </w:p>
+    <w:p>
+      <w:pPr>
+        <w:pStyle w:val="Prrafodelista"/>
+        <w:ind w:left="795"/>
+        <w:jc w:val="both"/>
+      </w:pPr>
+      <w:r>
+        <w:lastRenderedPageBreak/>
+        <w:drawing>
+          <wp:inline distT="0" distB="0" distL="0" distR="0" wp14:anchorId="0A2AAFF7" wp14:editId="6DC53C42">
+            <wp:extent cx="2971800" cy="1334703"/>
+            <wp:effectExtent l="0" t="0" r="0" b="0"/>
+            <wp:docPr id="15" name="Imagen 15"/>
+            <wp:cNvGraphicFramePr>
+              <a:graphicFrameLocks xmlns:a="http://schemas.openxmlformats.org/drawingml/2006/main" noChangeAspect="1"/>
+            </wp:cNvGraphicFramePr>
+            <a:graphic xmlns:a="http://schemas.openxmlformats.org/drawingml/2006/main">
+              <a:graphicData uri="http://schemas.openxmlformats.org/drawingml/2006/picture">
+                <pic:pic xmlns:pic="http://schemas.openxmlformats.org/drawingml/2006/picture">
+                  <pic:nvPicPr>
+                    <pic:cNvPr id="1" name=""/>
+                    <pic:cNvPicPr/>
+                  </pic:nvPicPr>
+                  <pic:blipFill>
+                    <a:blip r:embed="rId27"/>
+                    <a:stretch>
+                      <a:fillRect/>
+                    </a:stretch>
+                  </pic:blipFill>
+                  <pic:spPr>
+                    <a:xfrm>
+                      <a:off x="0" y="0"/>
+                      <a:ext cx="2986829" cy="1341453"/>
+                    </a:xfrm>
+                    <a:prstGeom prst="rect">
+                      <a:avLst/>
+                    </a:prstGeom>
+                  </pic:spPr>
+                </pic:pic>
+              </a:graphicData>
+            </a:graphic>
+          </wp:inline>
+        </w:drawing>
+      </w:r>
+    </w:p>
+    <w:p>
+      <w:pPr>
+        <w:ind w:left="360"/>
+        <w:jc w:val="both"/>
+      </w:pPr>
+      <w:r>
+        <w:t xml:space="preserve">Para corregir esta situación, utilizamos la siguiente línea para iniciar todo en limpio cada vez que se inicia el método </w:t>
+      </w:r>
+      <w:proofErr w:type="gramStart"/>
+      <w:r>
+        <w:t>Buscar(</w:t>
+      </w:r>
+      <w:proofErr w:type="gramEnd"/>
+      <w:r>
+        <w:t>):</w:t>
+      </w:r>
+    </w:p>
+    <w:p>
+      <w:pPr>
+        <w:ind w:left="360"/>
+        <w:jc w:val="both"/>
+      </w:pPr>
+      <w:r>
+        <w:drawing>
+          <wp:inline distT="0" distB="0" distL="0" distR="0" wp14:anchorId="08588C69" wp14:editId="15DE170E">
+            <wp:extent cx="3152775" cy="725231"/>
+            <wp:effectExtent l="0" t="0" r="0" b="0"/>
+            <wp:docPr id="22" name="Imagen 22"/>
+            <wp:cNvGraphicFramePr>
+              <a:graphicFrameLocks xmlns:a="http://schemas.openxmlformats.org/drawingml/2006/main" noChangeAspect="1"/>
+            </wp:cNvGraphicFramePr>
+            <a:graphic xmlns:a="http://schemas.openxmlformats.org/drawingml/2006/main">
+              <a:graphicData uri="http://schemas.openxmlformats.org/drawingml/2006/picture">
+                <pic:pic xmlns:pic="http://schemas.openxmlformats.org/drawingml/2006/picture">
+                  <pic:nvPicPr>
+                    <pic:cNvPr id="1" name=""/>
+                    <pic:cNvPicPr/>
+                  </pic:nvPicPr>
+                  <pic:blipFill>
+                    <a:blip r:embed="rId28"/>
+                    <a:stretch>
+                      <a:fillRect/>
+                    </a:stretch>
+                  </pic:blipFill>
+                  <pic:spPr>
+                    <a:xfrm>
+                      <a:off x="0" y="0"/>
+                      <a:ext cx="3200169" cy="736133"/>
+                    </a:xfrm>
+                    <a:prstGeom prst="rect">
+                      <a:avLst/>
+                    </a:prstGeom>
+                  </pic:spPr>
+                </pic:pic>
+              </a:graphicData>
+            </a:graphic>
+          </wp:inline>
+        </w:drawing>
+      </w:r>
+    </w:p>
+    <w:p>
+      <w:pPr>
+        <w:pStyle w:val="Prrafodelista"/>
+        <w:numPr>
+          <w:ilvl w:val="0"/>
+          <w:numId w:val="1"/>
+        </w:numPr>
+        <w:jc w:val="both"/>
+      </w:pPr>
+      <w:r>
+        <w:t xml:space="preserve">Luego comprobamos en el navegador el resultado, así como en Inspeccionar y usando </w:t>
+      </w:r>
+      <w:proofErr w:type="spellStart"/>
+      <w:r>
+        <w:t>Vue</w:t>
+      </w:r>
+      <w:proofErr w:type="spellEnd"/>
+      <w:r>
+        <w:t xml:space="preserve"> </w:t>
+      </w:r>
+      <w:proofErr w:type="spellStart"/>
+      <w:r>
+        <w:t>Deptools</w:t>
+      </w:r>
+      <w:proofErr w:type="spellEnd"/>
+      <w:r>
+        <w:t>.</w:t>
+      </w:r>
+    </w:p>
+    <w:p>
+      <w:pPr>
+        <w:ind w:left="360"/>
+        <w:jc w:val="both"/>
+      </w:pPr>
+    </w:p>
+    <w:p>
+      <w:pPr>
+        <w:pStyle w:val="Prrafodelista"/>
+        <w:numPr>
+          <w:ilvl w:val="0"/>
+          <w:numId w:val="1"/>
+        </w:numPr>
+        <w:jc w:val="both"/>
+      </w:pPr>
+      <w:r>
+        <w:t xml:space="preserve">Ahora podemos </w:t>
+      </w:r>
+      <w:r>
+        <w:rPr>
+          <w:b/>
+          <w:i/>
+          <w:color w:val="FF0000"/>
+        </w:rPr>
+        <w:t>implementar un mensaje que indique que se está esperando</w:t>
+      </w:r>
+      <w:r>
+        <w:rPr>
+          <w:color w:val="FF0000"/>
+        </w:rPr>
+        <w:t xml:space="preserve"> </w:t>
+      </w:r>
+      <w:r>
+        <w:t xml:space="preserve">por una entrada de búsqueda por parte del usuario. Para eso usamos un </w:t>
+      </w:r>
+      <w:r>
+        <w:rPr>
+          <w:color w:val="FF0000"/>
+        </w:rPr>
+        <w:t>v-</w:t>
+      </w:r>
+      <w:proofErr w:type="spellStart"/>
+      <w:r>
+        <w:rPr>
+          <w:color w:val="FF0000"/>
+        </w:rPr>
+        <w:t>else</w:t>
+      </w:r>
+      <w:proofErr w:type="spellEnd"/>
+      <w:r>
+        <w:rPr>
+          <w:color w:val="FF0000"/>
+        </w:rPr>
+        <w:t xml:space="preserve"> </w:t>
+      </w:r>
+      <w:r>
+        <w:t xml:space="preserve">(debe ser inmediatamente después del div con el </w:t>
+      </w:r>
+      <w:r>
+        <w:rPr>
+          <w:color w:val="FF0000"/>
+        </w:rPr>
+        <w:t>v-</w:t>
+      </w:r>
+      <w:proofErr w:type="spellStart"/>
+      <w:r>
+        <w:rPr>
+          <w:color w:val="FF0000"/>
+        </w:rPr>
+        <w:t>if</w:t>
+      </w:r>
+      <w:proofErr w:type="spellEnd"/>
+      <w:r>
+        <w:t>).</w:t>
+      </w:r>
+    </w:p>
+    <w:p>
+      <w:pPr>
+        <w:pStyle w:val="Prrafodelista"/>
+      </w:pPr>
+    </w:p>
+    <w:p>
+      <w:pPr>
+        <w:pStyle w:val="Prrafodelista"/>
+        <w:jc w:val="both"/>
+      </w:pPr>
+      <w:r>
+        <w:drawing>
+          <wp:inline distT="0" distB="0" distL="0" distR="0" wp14:anchorId="1112DCE9" wp14:editId="4168143B">
+            <wp:extent cx="3186112" cy="691805"/>
+            <wp:effectExtent l="0" t="0" r="0" b="0"/>
+            <wp:docPr id="23" name="Imagen 23"/>
+            <wp:cNvGraphicFramePr>
+              <a:graphicFrameLocks xmlns:a="http://schemas.openxmlformats.org/drawingml/2006/main" noChangeAspect="1"/>
+            </wp:cNvGraphicFramePr>
+            <a:graphic xmlns:a="http://schemas.openxmlformats.org/drawingml/2006/main">
+              <a:graphicData uri="http://schemas.openxmlformats.org/drawingml/2006/picture">
+                <pic:pic xmlns:pic="http://schemas.openxmlformats.org/drawingml/2006/picture">
+                  <pic:nvPicPr>
+                    <pic:cNvPr id="1" name=""/>
+                    <pic:cNvPicPr/>
+                  </pic:nvPicPr>
+                  <pic:blipFill>
+                    <a:blip r:embed="rId29"/>
+                    <a:stretch>
+                      <a:fillRect/>
+                    </a:stretch>
+                  </pic:blipFill>
+                  <pic:spPr>
+                    <a:xfrm>
+                      <a:off x="0" y="0"/>
+                      <a:ext cx="3223828" cy="699994"/>
+                    </a:xfrm>
+                    <a:prstGeom prst="rect">
+                      <a:avLst/>
+                    </a:prstGeom>
+                  </pic:spPr>
+                </pic:pic>
+              </a:graphicData>
+            </a:graphic>
+          </wp:inline>
+        </w:drawing>
+      </w:r>
+    </w:p>
+    <w:p>
+      <w:pPr>
+        <w:pStyle w:val="Prrafodelista"/>
+        <w:jc w:val="both"/>
+      </w:pPr>
+      <w:r>
+        <w:t xml:space="preserve">Así que mientras </w:t>
+      </w:r>
+      <w:proofErr w:type="spellStart"/>
+      <w:r>
+        <w:t>result</w:t>
+      </w:r>
+      <w:proofErr w:type="spellEnd"/>
+      <w:r>
+        <w:t xml:space="preserve"> será </w:t>
+      </w:r>
+      <w:proofErr w:type="spellStart"/>
+      <w:r>
+        <w:t>null</w:t>
+      </w:r>
+      <w:proofErr w:type="spellEnd"/>
+      <w:r>
+        <w:t xml:space="preserve"> (que es lo mismo que falso) se ejecuta este </w:t>
+      </w:r>
+      <w:proofErr w:type="spellStart"/>
+      <w:r>
+        <w:t>else</w:t>
+      </w:r>
+      <w:proofErr w:type="spellEnd"/>
+      <w:r>
+        <w:t>:</w:t>
+      </w:r>
+    </w:p>
+    <w:p>
+      <w:r>
+        <w:drawing>
+          <wp:inline distT="0" distB="0" distL="0" distR="0" wp14:anchorId="17C459D7" wp14:editId="2D157034">
+            <wp:extent cx="1709737" cy="830267"/>
+            <wp:effectExtent l="0" t="0" r="5080" b="8255"/>
+            <wp:docPr id="24" name="Imagen 24"/>
+            <wp:cNvGraphicFramePr>
+              <a:graphicFrameLocks xmlns:a="http://schemas.openxmlformats.org/drawingml/2006/main" noChangeAspect="1"/>
+            </wp:cNvGraphicFramePr>
+            <a:graphic xmlns:a="http://schemas.openxmlformats.org/drawingml/2006/main">
+              <a:graphicData uri="http://schemas.openxmlformats.org/drawingml/2006/picture">
+                <pic:pic xmlns:pic="http://schemas.openxmlformats.org/drawingml/2006/picture">
+                  <pic:nvPicPr>
+                    <pic:cNvPr id="1" name=""/>
+                    <pic:cNvPicPr/>
+                  </pic:nvPicPr>
+                  <pic:blipFill>
+                    <a:blip r:embed="rId30"/>
+                    <a:stretch>
+                      <a:fillRect/>
+                    </a:stretch>
+                  </pic:blipFill>
+                  <pic:spPr>
+                    <a:xfrm>
+                      <a:off x="0" y="0"/>
+                      <a:ext cx="1728974" cy="839609"/>
+                    </a:xfrm>
+                    <a:prstGeom prst="rect">
+                      <a:avLst/>
+                    </a:prstGeom>
+                  </pic:spPr>
+                </pic:pic>
+              </a:graphicData>
+            </a:graphic>
+          </wp:inline>
+        </w:drawing>
+      </w:r>
+    </w:p>
+    <w:p>
+      <w:r>
+        <w:t xml:space="preserve">Pero, ¿cómo mostrar en el widget la información del usuario buscado y no una </w:t>
+      </w:r>
+      <w:proofErr w:type="spellStart"/>
+      <w:r>
+        <w:t>info</w:t>
+      </w:r>
+      <w:proofErr w:type="spellEnd"/>
+      <w:r>
+        <w:t xml:space="preserve"> estática?</w:t>
+      </w:r>
+    </w:p>
+    <w:p>
+      <w:pPr>
+        <w:rPr>
+          <w:b/>
+        </w:rPr>
+      </w:pPr>
+    </w:p>
+    <w:p>
+      <w:pPr>
+        <w:rPr>
+          <w:b/>
+          <w:color w:val="FF0000"/>
+        </w:rPr>
+      </w:pPr>
+      <w:r>
+        <w:rPr>
+          <w:b/>
+          <w:color w:val="FF0000"/>
+        </w:rPr>
+        <w:t xml:space="preserve">Sintaxis de Plantilla en </w:t>
+      </w:r>
+      <w:proofErr w:type="spellStart"/>
+      <w:r>
+        <w:rPr>
+          <w:b/>
+          <w:color w:val="FF0000"/>
+        </w:rPr>
+        <w:t>Vue</w:t>
+      </w:r>
+      <w:proofErr w:type="spellEnd"/>
+    </w:p>
+    <w:p>
+      <w:proofErr w:type="spellStart"/>
+      <w:r>
+        <w:t>Doc</w:t>
+      </w:r>
+      <w:proofErr w:type="spellEnd"/>
+      <w:r>
+        <w:t xml:space="preserve"> oficial: </w:t>
+      </w:r>
+      <w:hyperlink r:id="rId31" w:history="1">
+        <w:r>
+          <w:rPr>
+            <w:rStyle w:val="Hipervnculo"/>
+          </w:rPr>
+          <w:t>https://vuejs.org/guide/essentials/template-syntax.html#template-syntax</w:t>
+        </w:r>
+      </w:hyperlink>
+    </w:p>
+    <w:p>
+      <w:pPr>
+        <w:pStyle w:val="Prrafodelista"/>
+        <w:numPr>
+          <w:ilvl w:val="0"/>
+          <w:numId w:val="2"/>
+        </w:numPr>
+      </w:pPr>
+      <w:r>
+        <w:t xml:space="preserve">Lo primero que haremos es que el </w:t>
+      </w:r>
+      <w:proofErr w:type="spellStart"/>
+      <w:r>
+        <w:t>result</w:t>
+      </w:r>
+      <w:proofErr w:type="spellEnd"/>
+      <w:r>
+        <w:t xml:space="preserve"> en vez de que retorne un true tras una búsqueda exitosa, arroje la información que se trae de la API. Para eso cambiamos true por data:</w:t>
+      </w:r>
+    </w:p>
+    <w:p>
+      <w:pPr>
+        <w:ind w:left="360"/>
+      </w:pPr>
+      <w:r>
+        <w:lastRenderedPageBreak/>
+        <w:drawing>
+          <wp:inline distT="0" distB="0" distL="0" distR="0" wp14:anchorId="555C0573" wp14:editId="1FC4632C">
+            <wp:extent cx="2849787" cy="927838"/>
+            <wp:effectExtent l="0" t="0" r="8255" b="5715"/>
+            <wp:docPr id="25" name="Imagen 25"/>
+            <wp:cNvGraphicFramePr>
+              <a:graphicFrameLocks xmlns:a="http://schemas.openxmlformats.org/drawingml/2006/main" noChangeAspect="1"/>
+            </wp:cNvGraphicFramePr>
+            <a:graphic xmlns:a="http://schemas.openxmlformats.org/drawingml/2006/main">
+              <a:graphicData uri="http://schemas.openxmlformats.org/drawingml/2006/picture">
+                <pic:pic xmlns:pic="http://schemas.openxmlformats.org/drawingml/2006/picture">
+                  <pic:nvPicPr>
+                    <pic:cNvPr id="1" name=""/>
+                    <pic:cNvPicPr/>
+                  </pic:nvPicPr>
+                  <pic:blipFill>
+                    <a:blip r:embed="rId32"/>
+                    <a:stretch>
+                      <a:fillRect/>
+                    </a:stretch>
+                  </pic:blipFill>
+                  <pic:spPr>
+                    <a:xfrm>
+                      <a:off x="0" y="0"/>
+                      <a:ext cx="2855719" cy="929769"/>
+                    </a:xfrm>
+                    <a:prstGeom prst="rect">
+                      <a:avLst/>
+                    </a:prstGeom>
+                  </pic:spPr>
+                </pic:pic>
+              </a:graphicData>
+            </a:graphic>
+          </wp:inline>
+        </w:drawing>
+      </w:r>
+    </w:p>
+    <w:p>
+      <w:pPr>
+        <w:pStyle w:val="Prrafodelista"/>
+        <w:numPr>
+          <w:ilvl w:val="0"/>
+          <w:numId w:val="2"/>
+        </w:numPr>
+      </w:pPr>
+      <w:r>
+        <w:t xml:space="preserve">Luego verificamos en consola y en el complemento </w:t>
+      </w:r>
+      <w:proofErr w:type="spellStart"/>
+      <w:r>
+        <w:t>Devtools</w:t>
+      </w:r>
+      <w:proofErr w:type="spellEnd"/>
+      <w:r>
+        <w:t>:</w:t>
+      </w:r>
+    </w:p>
+    <w:p>
+      <w:pPr>
+        <w:ind w:left="360"/>
+      </w:pPr>
+      <w:r>
+        <w:drawing>
+          <wp:inline distT="0" distB="0" distL="0" distR="0" wp14:anchorId="7FF87BD2" wp14:editId="45DFDB21">
+            <wp:extent cx="3124668" cy="1369237"/>
+            <wp:effectExtent l="0" t="0" r="0" b="2540"/>
+            <wp:docPr id="26" name="Imagen 26"/>
+            <wp:cNvGraphicFramePr>
+              <a:graphicFrameLocks xmlns:a="http://schemas.openxmlformats.org/drawingml/2006/main" noChangeAspect="1"/>
+            </wp:cNvGraphicFramePr>
+            <a:graphic xmlns:a="http://schemas.openxmlformats.org/drawingml/2006/main">
+              <a:graphicData uri="http://schemas.openxmlformats.org/drawingml/2006/picture">
+                <pic:pic xmlns:pic="http://schemas.openxmlformats.org/drawingml/2006/picture">
+                  <pic:nvPicPr>
+                    <pic:cNvPr id="1" name=""/>
+                    <pic:cNvPicPr/>
+                  </pic:nvPicPr>
+                  <pic:blipFill>
+                    <a:blip r:embed="rId33"/>
+                    <a:stretch>
+                      <a:fillRect/>
+                    </a:stretch>
+                  </pic:blipFill>
+                  <pic:spPr>
+                    <a:xfrm>
+                      <a:off x="0" y="0"/>
+                      <a:ext cx="3135313" cy="1373901"/>
+                    </a:xfrm>
+                    <a:prstGeom prst="rect">
+                      <a:avLst/>
+                    </a:prstGeom>
+                  </pic:spPr>
+                </pic:pic>
+              </a:graphicData>
+            </a:graphic>
+          </wp:inline>
+        </w:drawing>
+      </w:r>
+    </w:p>
+    <w:p>
+      <w:pPr>
+        <w:ind w:left="360"/>
+      </w:pPr>
+      <w:r>
+        <w:t>Allí de hecho podemos ver el nombre:</w:t>
+      </w:r>
+    </w:p>
+    <w:p>
+      <w:pPr>
+        <w:ind w:left="360"/>
+      </w:pPr>
+      <w:r>
+        <w:drawing>
+          <wp:inline distT="0" distB="0" distL="0" distR="0" wp14:anchorId="64EA55F3" wp14:editId="35AB1BF7">
+            <wp:extent cx="2267266" cy="924054"/>
+            <wp:effectExtent l="0" t="0" r="0" b="9525"/>
+            <wp:docPr id="27" name="Imagen 27"/>
+            <wp:cNvGraphicFramePr>
+              <a:graphicFrameLocks xmlns:a="http://schemas.openxmlformats.org/drawingml/2006/main" noChangeAspect="1"/>
+            </wp:cNvGraphicFramePr>
+            <a:graphic xmlns:a="http://schemas.openxmlformats.org/drawingml/2006/main">
+              <a:graphicData uri="http://schemas.openxmlformats.org/drawingml/2006/picture">
+                <pic:pic xmlns:pic="http://schemas.openxmlformats.org/drawingml/2006/picture">
+                  <pic:nvPicPr>
+                    <pic:cNvPr id="1" name=""/>
+                    <pic:cNvPicPr/>
+                  </pic:nvPicPr>
+                  <pic:blipFill>
+                    <a:blip r:embed="rId34"/>
+                    <a:stretch>
+                      <a:fillRect/>
+                    </a:stretch>
+                  </pic:blipFill>
+                  <pic:spPr>
+                    <a:xfrm>
+                      <a:off x="0" y="0"/>
+                      <a:ext cx="2267266" cy="924054"/>
+                    </a:xfrm>
+                    <a:prstGeom prst="rect">
+                      <a:avLst/>
+                    </a:prstGeom>
+                  </pic:spPr>
+                </pic:pic>
+              </a:graphicData>
+            </a:graphic>
+          </wp:inline>
+        </w:drawing>
+      </w:r>
+    </w:p>
+    <w:p>
+      <w:pPr>
+        <w:pStyle w:val="Prrafodelista"/>
+        <w:numPr>
+          <w:ilvl w:val="0"/>
+          <w:numId w:val="2"/>
+        </w:numPr>
+      </w:pPr>
+      <w:r>
+        <w:t xml:space="preserve">Este </w:t>
+      </w:r>
+      <w:proofErr w:type="spellStart"/>
+      <w:r>
+        <w:t>name</w:t>
+      </w:r>
+      <w:proofErr w:type="spellEnd"/>
+      <w:r>
+        <w:t xml:space="preserve"> lo podríamos traer a través de result.name</w:t>
+      </w:r>
+      <w:r>
+        <w:t xml:space="preserve">, y hacemos lo mismo con la </w:t>
+      </w:r>
+      <w:proofErr w:type="spellStart"/>
+      <w:r>
+        <w:t>bio</w:t>
+      </w:r>
+      <w:proofErr w:type="spellEnd"/>
+      <w:r>
+        <w:t>, en el widget:</w:t>
+      </w:r>
+    </w:p>
+    <w:p>
+      <w:pPr>
+        <w:ind w:left="360"/>
+      </w:pPr>
+      <w:r>
+        <w:drawing>
+          <wp:inline distT="0" distB="0" distL="0" distR="0" wp14:anchorId="04834749" wp14:editId="546D2EC4">
+            <wp:extent cx="4364437" cy="1216788"/>
+            <wp:effectExtent l="0" t="0" r="0" b="2540"/>
+            <wp:docPr id="28" name="Imagen 28"/>
+            <wp:cNvGraphicFramePr>
+              <a:graphicFrameLocks xmlns:a="http://schemas.openxmlformats.org/drawingml/2006/main" noChangeAspect="1"/>
+            </wp:cNvGraphicFramePr>
+            <a:graphic xmlns:a="http://schemas.openxmlformats.org/drawingml/2006/main">
+              <a:graphicData uri="http://schemas.openxmlformats.org/drawingml/2006/picture">
+                <pic:pic xmlns:pic="http://schemas.openxmlformats.org/drawingml/2006/picture">
+                  <pic:nvPicPr>
+                    <pic:cNvPr id="1" name=""/>
+                    <pic:cNvPicPr/>
+                  </pic:nvPicPr>
+                  <pic:blipFill>
+                    <a:blip r:embed="rId35"/>
+                    <a:stretch>
+                      <a:fillRect/>
+                    </a:stretch>
+                  </pic:blipFill>
+                  <pic:spPr>
+                    <a:xfrm>
+                      <a:off x="0" y="0"/>
+                      <a:ext cx="4380648" cy="1221307"/>
+                    </a:xfrm>
+                    <a:prstGeom prst="rect">
+                      <a:avLst/>
+                    </a:prstGeom>
+                  </pic:spPr>
+                </pic:pic>
+              </a:graphicData>
+            </a:graphic>
+          </wp:inline>
+        </w:drawing>
+      </w:r>
+    </w:p>
+    <w:p>
+      <w:pPr>
+        <w:pStyle w:val="Prrafodelista"/>
+        <w:numPr>
+          <w:ilvl w:val="0"/>
+          <w:numId w:val="2"/>
+        </w:numPr>
+      </w:pPr>
+      <w:r>
+        <w:t>Sin embargo, no funcionará para la imagen. Si lo que necesitamos es traer un atributo dinámico, como la foto se debe hacer con v-</w:t>
+      </w:r>
+      <w:proofErr w:type="spellStart"/>
+      <w:r>
+        <w:t>bind</w:t>
+      </w:r>
+      <w:proofErr w:type="spellEnd"/>
+      <w:r>
+        <w:t>:</w:t>
+      </w:r>
+    </w:p>
+    <w:p>
+      <w:pPr>
+        <w:pStyle w:val="Prrafodelista"/>
+      </w:pPr>
+      <w:r>
+        <w:drawing>
+          <wp:inline distT="0" distB="0" distL="0" distR="0" wp14:anchorId="5CF4EE92" wp14:editId="718FEE98">
+            <wp:extent cx="3797845" cy="445557"/>
+            <wp:effectExtent l="0" t="0" r="0" b="0"/>
+            <wp:docPr id="29" name="Imagen 29"/>
+            <wp:cNvGraphicFramePr>
+              <a:graphicFrameLocks xmlns:a="http://schemas.openxmlformats.org/drawingml/2006/main" noChangeAspect="1"/>
+            </wp:cNvGraphicFramePr>
+            <a:graphic xmlns:a="http://schemas.openxmlformats.org/drawingml/2006/main">
+              <a:graphicData uri="http://schemas.openxmlformats.org/drawingml/2006/picture">
+                <pic:pic xmlns:pic="http://schemas.openxmlformats.org/drawingml/2006/picture">
+                  <pic:nvPicPr>
+                    <pic:cNvPr id="1" name=""/>
+                    <pic:cNvPicPr/>
+                  </pic:nvPicPr>
+                  <pic:blipFill>
+                    <a:blip r:embed="rId36"/>
+                    <a:stretch>
+                      <a:fillRect/>
+                    </a:stretch>
+                  </pic:blipFill>
+                  <pic:spPr>
+                    <a:xfrm>
+                      <a:off x="0" y="0"/>
+                      <a:ext cx="3867209" cy="453695"/>
+                    </a:xfrm>
+                    <a:prstGeom prst="rect">
+                      <a:avLst/>
+                    </a:prstGeom>
+                  </pic:spPr>
+                </pic:pic>
+              </a:graphicData>
+            </a:graphic>
+          </wp:inline>
+        </w:drawing>
+      </w:r>
+    </w:p>
+    <w:p>
+      <w:pPr>
+        <w:pStyle w:val="Prrafodelista"/>
+      </w:pPr>
+      <w:r>
+        <w:t>Verificamos el contenido:</w:t>
+      </w:r>
+    </w:p>
+    <w:p>
+      <w:pPr>
+        <w:pStyle w:val="Prrafodelista"/>
+      </w:pPr>
+      <w:r>
+        <w:drawing>
+          <wp:inline distT="0" distB="0" distL="0" distR="0" wp14:anchorId="78833979" wp14:editId="19C20622">
+            <wp:extent cx="1537089" cy="1062679"/>
+            <wp:effectExtent l="0" t="0" r="6350" b="4445"/>
+            <wp:docPr id="30" name="Imagen 30"/>
+            <wp:cNvGraphicFramePr>
+              <a:graphicFrameLocks xmlns:a="http://schemas.openxmlformats.org/drawingml/2006/main" noChangeAspect="1"/>
+            </wp:cNvGraphicFramePr>
+            <a:graphic xmlns:a="http://schemas.openxmlformats.org/drawingml/2006/main">
+              <a:graphicData uri="http://schemas.openxmlformats.org/drawingml/2006/picture">
+                <pic:pic xmlns:pic="http://schemas.openxmlformats.org/drawingml/2006/picture">
+                  <pic:nvPicPr>
+                    <pic:cNvPr id="1" name=""/>
+                    <pic:cNvPicPr/>
+                  </pic:nvPicPr>
+                  <pic:blipFill>
+                    <a:blip r:embed="rId37"/>
+                    <a:stretch>
+                      <a:fillRect/>
+                    </a:stretch>
+                  </pic:blipFill>
+                  <pic:spPr>
+                    <a:xfrm>
+                      <a:off x="0" y="0"/>
+                      <a:ext cx="1548537" cy="1070593"/>
+                    </a:xfrm>
+                    <a:prstGeom prst="rect">
+                      <a:avLst/>
+                    </a:prstGeom>
+                  </pic:spPr>
+                </pic:pic>
+              </a:graphicData>
+            </a:graphic>
+          </wp:inline>
+        </w:drawing>
+      </w:r>
+    </w:p>
+    <w:p>
+      <w:pPr>
+        <w:pStyle w:val="Prrafodelista"/>
+      </w:pPr>
+    </w:p>
+    <w:p>
+      <w:pPr>
+        <w:pStyle w:val="Prrafodelista"/>
+        <w:numPr>
+          <w:ilvl w:val="0"/>
+          <w:numId w:val="2"/>
+        </w:numPr>
+      </w:pPr>
+      <w:r>
+        <w:lastRenderedPageBreak/>
+        <w:t xml:space="preserve">Incluso también se puede hacer con el </w:t>
+      </w:r>
+      <w:proofErr w:type="spellStart"/>
+      <w:r>
+        <w:t>atrbuto</w:t>
+      </w:r>
+      <w:proofErr w:type="spellEnd"/>
+      <w:r>
+        <w:t xml:space="preserve"> </w:t>
+      </w:r>
+      <w:proofErr w:type="spellStart"/>
+      <w:r>
+        <w:t>alt</w:t>
+      </w:r>
+      <w:proofErr w:type="spellEnd"/>
+      <w:r>
+        <w:t xml:space="preserve"> del </w:t>
+      </w:r>
+      <w:proofErr w:type="spellStart"/>
+      <w:r>
+        <w:t>img</w:t>
+      </w:r>
+      <w:proofErr w:type="spellEnd"/>
+      <w:r>
+        <w:t>:</w:t>
+      </w:r>
+    </w:p>
+    <w:p>
+      <w:pPr>
+        <w:pStyle w:val="Prrafodelista"/>
+      </w:pPr>
+      <w:r>
+        <w:drawing>
+          <wp:inline distT="0" distB="0" distL="0" distR="0" wp14:anchorId="096B1426" wp14:editId="53CA381F">
+            <wp:extent cx="3292962" cy="406218"/>
+            <wp:effectExtent l="0" t="0" r="3175" b="0"/>
+            <wp:docPr id="31" name="Imagen 31"/>
+            <wp:cNvGraphicFramePr>
+              <a:graphicFrameLocks xmlns:a="http://schemas.openxmlformats.org/drawingml/2006/main" noChangeAspect="1"/>
+            </wp:cNvGraphicFramePr>
+            <a:graphic xmlns:a="http://schemas.openxmlformats.org/drawingml/2006/main">
+              <a:graphicData uri="http://schemas.openxmlformats.org/drawingml/2006/picture">
+                <pic:pic xmlns:pic="http://schemas.openxmlformats.org/drawingml/2006/picture">
+                  <pic:nvPicPr>
+                    <pic:cNvPr id="1" name=""/>
+                    <pic:cNvPicPr/>
+                  </pic:nvPicPr>
+                  <pic:blipFill>
+                    <a:blip r:embed="rId38"/>
+                    <a:stretch>
+                      <a:fillRect/>
+                    </a:stretch>
+                  </pic:blipFill>
+                  <pic:spPr>
+                    <a:xfrm>
+                      <a:off x="0" y="0"/>
+                      <a:ext cx="3324182" cy="410069"/>
+                    </a:xfrm>
+                    <a:prstGeom prst="rect">
+                      <a:avLst/>
+                    </a:prstGeom>
+                  </pic:spPr>
+                </pic:pic>
+              </a:graphicData>
+            </a:graphic>
+          </wp:inline>
+        </w:drawing>
+      </w:r>
+    </w:p>
+    <w:p>
+      <w:r>
+        <w:t xml:space="preserve"> El v-</w:t>
+      </w:r>
+      <w:proofErr w:type="spellStart"/>
+      <w:r>
+        <w:t>bind</w:t>
+      </w:r>
+      <w:proofErr w:type="spellEnd"/>
+      <w:r>
+        <w:t xml:space="preserve"> también se puede usar para direcciones (links, a). </w:t>
+      </w:r>
+    </w:p>
+    <w:p>
+      <w:pPr>
+        <w:pStyle w:val="Prrafodelista"/>
+        <w:numPr>
+          <w:ilvl w:val="0"/>
+          <w:numId w:val="2"/>
+        </w:numPr>
+      </w:pPr>
+      <w:r>
+        <w:t>Para que la página se abra en una nueva pestaña usamos target= “_</w:t>
+      </w:r>
+      <w:proofErr w:type="spellStart"/>
+      <w:r>
+        <w:t>blank</w:t>
+      </w:r>
+      <w:proofErr w:type="spellEnd"/>
+      <w:r>
+        <w:t>”</w:t>
+      </w:r>
+    </w:p>
+    <w:p>
+      <w:r>
+        <w:drawing>
+          <wp:inline distT="0" distB="0" distL="0" distR="0" wp14:anchorId="7945A996" wp14:editId="29D718F2">
+            <wp:extent cx="4751515" cy="687083"/>
+            <wp:effectExtent l="0" t="0" r="0" b="0"/>
+            <wp:docPr id="32" name="Imagen 32"/>
+            <wp:cNvGraphicFramePr>
+              <a:graphicFrameLocks xmlns:a="http://schemas.openxmlformats.org/drawingml/2006/main" noChangeAspect="1"/>
+            </wp:cNvGraphicFramePr>
+            <a:graphic xmlns:a="http://schemas.openxmlformats.org/drawingml/2006/main">
+              <a:graphicData uri="http://schemas.openxmlformats.org/drawingml/2006/picture">
+                <pic:pic xmlns:pic="http://schemas.openxmlformats.org/drawingml/2006/picture">
+                  <pic:nvPicPr>
+                    <pic:cNvPr id="1" name=""/>
+                    <pic:cNvPicPr/>
+                  </pic:nvPicPr>
+                  <pic:blipFill>
+                    <a:blip r:embed="rId39"/>
+                    <a:stretch>
+                      <a:fillRect/>
+                    </a:stretch>
+                  </pic:blipFill>
+                  <pic:spPr>
+                    <a:xfrm>
+                      <a:off x="0" y="0"/>
+                      <a:ext cx="4776088" cy="690636"/>
+                    </a:xfrm>
+                    <a:prstGeom prst="rect">
+                      <a:avLst/>
+                    </a:prstGeom>
+                  </pic:spPr>
+                </pic:pic>
+              </a:graphicData>
+            </a:graphic>
+          </wp:inline>
+        </w:drawing>
+      </w:r>
+    </w:p>
+    <w:p/>
+    <w:p>
+      <w:pPr>
+        <w:rPr>
+          <w:b/>
+        </w:rPr>
+      </w:pPr>
+      <w:r>
+        <w:rPr>
+          <w:b/>
+        </w:rPr>
+        <w:t>Corrigiendo el mensaje de error:</w:t>
+      </w:r>
+    </w:p>
+    <w:p>
+      <w:r>
+        <w:t xml:space="preserve">Si buscamos </w:t>
+      </w:r>
+      <w:r>
+        <w:t xml:space="preserve">un usuario inexistente, no saldrá el error que tenemos definido en la instancia. </w:t>
+      </w:r>
+      <w:r>
+        <w:drawing>
+          <wp:inline distT="0" distB="0" distL="0" distR="0" wp14:anchorId="111A9057" wp14:editId="3FE4CD54">
+            <wp:extent cx="3949311" cy="1420129"/>
+            <wp:effectExtent l="0" t="0" r="0" b="8890"/>
+            <wp:docPr id="33" name="Imagen 33"/>
+            <wp:cNvGraphicFramePr>
+              <a:graphicFrameLocks xmlns:a="http://schemas.openxmlformats.org/drawingml/2006/main" noChangeAspect="1"/>
+            </wp:cNvGraphicFramePr>
+            <a:graphic xmlns:a="http://schemas.openxmlformats.org/drawingml/2006/main">
+              <a:graphicData uri="http://schemas.openxmlformats.org/drawingml/2006/picture">
+                <pic:pic xmlns:pic="http://schemas.openxmlformats.org/drawingml/2006/picture">
+                  <pic:nvPicPr>
+                    <pic:cNvPr id="1" name=""/>
+                    <pic:cNvPicPr/>
+                  </pic:nvPicPr>
+                  <pic:blipFill>
+                    <a:blip r:embed="rId40"/>
+                    <a:stretch>
+                      <a:fillRect/>
+                    </a:stretch>
+                  </pic:blipFill>
+                  <pic:spPr>
+                    <a:xfrm>
+                      <a:off x="0" y="0"/>
+                      <a:ext cx="3961227" cy="1424414"/>
+                    </a:xfrm>
+                    <a:prstGeom prst="rect">
+                      <a:avLst/>
+                    </a:prstGeom>
+                  </pic:spPr>
+                </pic:pic>
+              </a:graphicData>
+            </a:graphic>
+          </wp:inline>
+        </w:drawing>
+      </w:r>
+    </w:p>
+    <w:p>
+      <w:pPr>
+        <w:pStyle w:val="Prrafodelista"/>
+        <w:numPr>
+          <w:ilvl w:val="0"/>
+          <w:numId w:val="3"/>
+        </w:numPr>
+      </w:pPr>
+      <w:r>
+        <w:t>Para imprimir el texto almacenado en el atributo error, lo interpolamos como {{error}}, eso sí usando v-</w:t>
+      </w:r>
+      <w:proofErr w:type="spellStart"/>
+      <w:r>
+        <w:t>if</w:t>
+      </w:r>
+      <w:proofErr w:type="spellEnd"/>
+      <w:r>
+        <w:t xml:space="preserve"> en el div (Nota: también se pude usar v-show):</w:t>
+      </w:r>
+    </w:p>
+    <w:p>
+      <w:bookmarkStart w:id="0" w:name="_GoBack"/>
+      <w:r>
+        <w:drawing>
+          <wp:inline distT="0" distB="0" distL="0" distR="0" wp14:anchorId="3CABCDFE" wp14:editId="5BF0A5D2">
+            <wp:extent cx="5172251" cy="685303"/>
+            <wp:effectExtent l="0" t="0" r="0" b="635"/>
+            <wp:docPr id="34" name="Imagen 34"/>
+            <wp:cNvGraphicFramePr>
+              <a:graphicFrameLocks xmlns:a="http://schemas.openxmlformats.org/drawingml/2006/main" noChangeAspect="1"/>
+            </wp:cNvGraphicFramePr>
+            <a:graphic xmlns:a="http://schemas.openxmlformats.org/drawingml/2006/main">
+              <a:graphicData uri="http://schemas.openxmlformats.org/drawingml/2006/picture">
+                <pic:pic xmlns:pic="http://schemas.openxmlformats.org/drawingml/2006/picture">
+                  <pic:nvPicPr>
+                    <pic:cNvPr id="1" name=""/>
+                    <pic:cNvPicPr/>
+                  </pic:nvPicPr>
+                  <pic:blipFill>
+                    <a:blip r:embed="rId41"/>
+                    <a:stretch>
+                      <a:fillRect/>
+                    </a:stretch>
+                  </pic:blipFill>
+                  <pic:spPr>
+                    <a:xfrm>
+                      <a:off x="0" y="0"/>
+                      <a:ext cx="5180328" cy="686373"/>
+                    </a:xfrm>
+                    <a:prstGeom prst="rect">
+                      <a:avLst/>
+                    </a:prstGeom>
+                  </pic:spPr>
+                </pic:pic>
+              </a:graphicData>
+            </a:graphic>
+          </wp:inline>
+        </w:drawing>
+      </w:r>
       <w:bookmarkEnd w:id="0"/>
     </w:p>
     <w:p>
       <w:pPr>
         <w:pStyle w:val="Prrafodelista"/>
-        <w:ind w:left="795"/>
-        <w:jc w:val="both"/>
-      </w:pPr>
-    </w:p>
-    <w:p>
-      <w:pPr>
-        <w:ind w:left="360"/>
-        <w:jc w:val="both"/>
-      </w:pPr>
-    </w:p>
+      </w:pPr>
+    </w:p>
+    <w:p/>
+    <w:p/>
     <w:p>
       <w:pPr>
         <w:ind w:left="360"/>
@@ -1681,8 +2827,192 @@
       </w:rPr>
     </w:lvl>
   </w:abstractNum>
+  <w:abstractNum w:abstractNumId="1" w15:restartNumberingAfterBreak="0">
+    <w:nsid w:val="47A5402F"/>
+    <w:multiLevelType w:val="hybridMultilevel"/>
+    <w:tmpl w:val="B6B4CB04"/>
+    <w:lvl w:ilvl="0" w:tplc="240A000F">
+      <w:start w:val="1"/>
+      <w:numFmt w:val="decimal"/>
+      <w:lvlText w:val="%1."/>
+      <w:lvlJc w:val="left"/>
+      <w:pPr>
+        <w:ind w:left="720" w:hanging="360"/>
+      </w:pPr>
+      <w:rPr>
+        <w:rFonts w:hint="default"/>
+      </w:rPr>
+    </w:lvl>
+    <w:lvl w:ilvl="1" w:tplc="240A0019" w:tentative="1">
+      <w:start w:val="1"/>
+      <w:numFmt w:val="lowerLetter"/>
+      <w:lvlText w:val="%2."/>
+      <w:lvlJc w:val="left"/>
+      <w:pPr>
+        <w:ind w:left="1440" w:hanging="360"/>
+      </w:pPr>
+    </w:lvl>
+    <w:lvl w:ilvl="2" w:tplc="240A001B" w:tentative="1">
+      <w:start w:val="1"/>
+      <w:numFmt w:val="lowerRoman"/>
+      <w:lvlText w:val="%3."/>
+      <w:lvlJc w:val="right"/>
+      <w:pPr>
+        <w:ind w:left="2160" w:hanging="180"/>
+      </w:pPr>
+    </w:lvl>
+    <w:lvl w:ilvl="3" w:tplc="240A000F" w:tentative="1">
+      <w:start w:val="1"/>
+      <w:numFmt w:val="decimal"/>
+      <w:lvlText w:val="%4."/>
+      <w:lvlJc w:val="left"/>
+      <w:pPr>
+        <w:ind w:left="2880" w:hanging="360"/>
+      </w:pPr>
+    </w:lvl>
+    <w:lvl w:ilvl="4" w:tplc="240A0019" w:tentative="1">
+      <w:start w:val="1"/>
+      <w:numFmt w:val="lowerLetter"/>
+      <w:lvlText w:val="%5."/>
+      <w:lvlJc w:val="left"/>
+      <w:pPr>
+        <w:ind w:left="3600" w:hanging="360"/>
+      </w:pPr>
+    </w:lvl>
+    <w:lvl w:ilvl="5" w:tplc="240A001B" w:tentative="1">
+      <w:start w:val="1"/>
+      <w:numFmt w:val="lowerRoman"/>
+      <w:lvlText w:val="%6."/>
+      <w:lvlJc w:val="right"/>
+      <w:pPr>
+        <w:ind w:left="4320" w:hanging="180"/>
+      </w:pPr>
+    </w:lvl>
+    <w:lvl w:ilvl="6" w:tplc="240A000F" w:tentative="1">
+      <w:start w:val="1"/>
+      <w:numFmt w:val="decimal"/>
+      <w:lvlText w:val="%7."/>
+      <w:lvlJc w:val="left"/>
+      <w:pPr>
+        <w:ind w:left="5040" w:hanging="360"/>
+      </w:pPr>
+    </w:lvl>
+    <w:lvl w:ilvl="7" w:tplc="240A0019" w:tentative="1">
+      <w:start w:val="1"/>
+      <w:numFmt w:val="lowerLetter"/>
+      <w:lvlText w:val="%8."/>
+      <w:lvlJc w:val="left"/>
+      <w:pPr>
+        <w:ind w:left="5760" w:hanging="360"/>
+      </w:pPr>
+    </w:lvl>
+    <w:lvl w:ilvl="8" w:tplc="240A001B" w:tentative="1">
+      <w:start w:val="1"/>
+      <w:numFmt w:val="lowerRoman"/>
+      <w:lvlText w:val="%9."/>
+      <w:lvlJc w:val="right"/>
+      <w:pPr>
+        <w:ind w:left="6480" w:hanging="180"/>
+      </w:pPr>
+    </w:lvl>
+  </w:abstractNum>
+  <w:abstractNum w:abstractNumId="2" w15:restartNumberingAfterBreak="0">
+    <w:nsid w:val="645431BE"/>
+    <w:multiLevelType w:val="hybridMultilevel"/>
+    <w:tmpl w:val="4514603A"/>
+    <w:lvl w:ilvl="0" w:tplc="240A000F">
+      <w:start w:val="1"/>
+      <w:numFmt w:val="decimal"/>
+      <w:lvlText w:val="%1."/>
+      <w:lvlJc w:val="left"/>
+      <w:pPr>
+        <w:ind w:left="720" w:hanging="360"/>
+      </w:pPr>
+      <w:rPr>
+        <w:rFonts w:hint="default"/>
+      </w:rPr>
+    </w:lvl>
+    <w:lvl w:ilvl="1" w:tplc="240A0019" w:tentative="1">
+      <w:start w:val="1"/>
+      <w:numFmt w:val="lowerLetter"/>
+      <w:lvlText w:val="%2."/>
+      <w:lvlJc w:val="left"/>
+      <w:pPr>
+        <w:ind w:left="1440" w:hanging="360"/>
+      </w:pPr>
+    </w:lvl>
+    <w:lvl w:ilvl="2" w:tplc="240A001B" w:tentative="1">
+      <w:start w:val="1"/>
+      <w:numFmt w:val="lowerRoman"/>
+      <w:lvlText w:val="%3."/>
+      <w:lvlJc w:val="right"/>
+      <w:pPr>
+        <w:ind w:left="2160" w:hanging="180"/>
+      </w:pPr>
+    </w:lvl>
+    <w:lvl w:ilvl="3" w:tplc="240A000F" w:tentative="1">
+      <w:start w:val="1"/>
+      <w:numFmt w:val="decimal"/>
+      <w:lvlText w:val="%4."/>
+      <w:lvlJc w:val="left"/>
+      <w:pPr>
+        <w:ind w:left="2880" w:hanging="360"/>
+      </w:pPr>
+    </w:lvl>
+    <w:lvl w:ilvl="4" w:tplc="240A0019" w:tentative="1">
+      <w:start w:val="1"/>
+      <w:numFmt w:val="lowerLetter"/>
+      <w:lvlText w:val="%5."/>
+      <w:lvlJc w:val="left"/>
+      <w:pPr>
+        <w:ind w:left="3600" w:hanging="360"/>
+      </w:pPr>
+    </w:lvl>
+    <w:lvl w:ilvl="5" w:tplc="240A001B" w:tentative="1">
+      <w:start w:val="1"/>
+      <w:numFmt w:val="lowerRoman"/>
+      <w:lvlText w:val="%6."/>
+      <w:lvlJc w:val="right"/>
+      <w:pPr>
+        <w:ind w:left="4320" w:hanging="180"/>
+      </w:pPr>
+    </w:lvl>
+    <w:lvl w:ilvl="6" w:tplc="240A000F" w:tentative="1">
+      <w:start w:val="1"/>
+      <w:numFmt w:val="decimal"/>
+      <w:lvlText w:val="%7."/>
+      <w:lvlJc w:val="left"/>
+      <w:pPr>
+        <w:ind w:left="5040" w:hanging="360"/>
+      </w:pPr>
+    </w:lvl>
+    <w:lvl w:ilvl="7" w:tplc="240A0019" w:tentative="1">
+      <w:start w:val="1"/>
+      <w:numFmt w:val="lowerLetter"/>
+      <w:lvlText w:val="%8."/>
+      <w:lvlJc w:val="left"/>
+      <w:pPr>
+        <w:ind w:left="5760" w:hanging="360"/>
+      </w:pPr>
+    </w:lvl>
+    <w:lvl w:ilvl="8" w:tplc="240A001B" w:tentative="1">
+      <w:start w:val="1"/>
+      <w:numFmt w:val="lowerRoman"/>
+      <w:lvlText w:val="%9."/>
+      <w:lvlJc w:val="right"/>
+      <w:pPr>
+        <w:ind w:left="6480" w:hanging="180"/>
+      </w:pPr>
+    </w:lvl>
+  </w:abstractNum>
   <w:num w:numId="1">
     <w:abstractNumId w:val="0"/>
+  </w:num>
+  <w:num w:numId="2">
+    <w:abstractNumId w:val="2"/>
+  </w:num>
+  <w:num w:numId="3">
+    <w:abstractNumId w:val="1"/>
   </w:num>
 </w:numbering>
 </file>
@@ -2392,4 +3722,16 @@
     </a:ext>
   </a:extLst>
 </a:theme>
+</file>
+
+<file path=customXml/item1.xml><?xml version="1.0" encoding="utf-8"?>
+<b:Sources xmlns:b="http://schemas.openxmlformats.org/officeDocument/2006/bibliography" xmlns="http://schemas.openxmlformats.org/officeDocument/2006/bibliography" SelectedStyle="\APASixthEditionOfficeOnline.xsl" StyleName="APA" Version="6"/>
+</file>
+
+<file path=customXml/itemProps1.xml><?xml version="1.0" encoding="utf-8"?>
+<ds:datastoreItem xmlns:ds="http://schemas.openxmlformats.org/officeDocument/2006/customXml" ds:itemID="{DA7CA20C-8B9D-43DC-82ED-5CFACEC70515}">
+  <ds:schemaRefs>
+    <ds:schemaRef ds:uri="http://schemas.openxmlformats.org/officeDocument/2006/bibliography"/>
+  </ds:schemaRefs>
+</ds:datastoreItem>
 </file>
</xml_diff>